<commit_message>
edits to submission draft
</commit_message>
<xml_diff>
--- a/analysis/paper/Submission_20220412/Ackerman et al NPM Abundance.docx
+++ b/analysis/paper/Submission_20220412/Ackerman et al NPM Abundance.docx
@@ -3249,7 +3249,7 @@
           </w:tcPr>
           <w:p>
             <w:pPr>
-              <w:spacing w:line="240" w:lineRule="auto"/>
+              <w:spacing w:line="360" w:lineRule="auto"/>
               <w:jc w:val="center"/>
               <w:rPr>
                 <w:b w:val="0"/>
@@ -3276,7 +3276,7 @@
           </w:tcPr>
           <w:p>
             <w:pPr>
-              <w:spacing w:line="240" w:lineRule="auto"/>
+              <w:spacing w:line="360" w:lineRule="auto"/>
               <w:jc w:val="center"/>
               <w:cnfStyle w:val="100000000000" w:firstRow="1" w:lastRow="0" w:firstColumn="0" w:lastColumn="0" w:oddVBand="0" w:evenVBand="0" w:oddHBand="0" w:evenHBand="0" w:firstRowFirstColumn="0" w:firstRowLastColumn="0" w:lastRowFirstColumn="0" w:lastRowLastColumn="0"/>
               <w:rPr>
@@ -3304,7 +3304,7 @@
           </w:tcPr>
           <w:p>
             <w:pPr>
-              <w:spacing w:line="240" w:lineRule="auto"/>
+              <w:spacing w:line="360" w:lineRule="auto"/>
               <w:jc w:val="center"/>
               <w:cnfStyle w:val="100000000000" w:firstRow="1" w:lastRow="0" w:firstColumn="0" w:lastColumn="0" w:oddVBand="0" w:evenVBand="0" w:oddHBand="0" w:evenHBand="0" w:firstRowFirstColumn="0" w:firstRowLastColumn="0" w:lastRowFirstColumn="0" w:lastRowLastColumn="0"/>
               <w:rPr>
@@ -3332,7 +3332,7 @@
           </w:tcPr>
           <w:p>
             <w:pPr>
-              <w:spacing w:line="240" w:lineRule="auto"/>
+              <w:spacing w:line="360" w:lineRule="auto"/>
               <w:jc w:val="center"/>
               <w:cnfStyle w:val="100000000000" w:firstRow="1" w:lastRow="0" w:firstColumn="0" w:lastColumn="0" w:oddVBand="0" w:evenVBand="0" w:oddHBand="0" w:evenHBand="0" w:firstRowFirstColumn="0" w:firstRowLastColumn="0" w:lastRowFirstColumn="0" w:lastRowLastColumn="0"/>
               <w:rPr>
@@ -3360,7 +3360,7 @@
           </w:tcPr>
           <w:p>
             <w:pPr>
-              <w:spacing w:line="240" w:lineRule="auto"/>
+              <w:spacing w:line="360" w:lineRule="auto"/>
               <w:jc w:val="center"/>
               <w:cnfStyle w:val="100000000000" w:firstRow="1" w:lastRow="0" w:firstColumn="0" w:lastColumn="0" w:oddVBand="0" w:evenVBand="0" w:oddHBand="0" w:evenHBand="0" w:firstRowFirstColumn="0" w:firstRowLastColumn="0" w:lastRowFirstColumn="0" w:lastRowLastColumn="0"/>
               <w:rPr>
@@ -3388,7 +3388,7 @@
           </w:tcPr>
           <w:p>
             <w:pPr>
-              <w:spacing w:line="240" w:lineRule="auto"/>
+              <w:spacing w:line="360" w:lineRule="auto"/>
               <w:jc w:val="center"/>
               <w:cnfStyle w:val="100000000000" w:firstRow="1" w:lastRow="0" w:firstColumn="0" w:lastColumn="0" w:oddVBand="0" w:evenVBand="0" w:oddHBand="0" w:evenHBand="0" w:firstRowFirstColumn="0" w:firstRowLastColumn="0" w:lastRowFirstColumn="0" w:lastRowLastColumn="0"/>
               <w:rPr>
@@ -3416,7 +3416,7 @@
           </w:tcPr>
           <w:p>
             <w:pPr>
-              <w:spacing w:line="240" w:lineRule="auto"/>
+              <w:spacing w:line="360" w:lineRule="auto"/>
               <w:jc w:val="center"/>
               <w:cnfStyle w:val="100000000000" w:firstRow="1" w:lastRow="0" w:firstColumn="0" w:lastColumn="0" w:oddVBand="0" w:evenVBand="0" w:oddHBand="0" w:evenHBand="0" w:firstRowFirstColumn="0" w:firstRowLastColumn="0" w:lastRowFirstColumn="0" w:lastRowLastColumn="0"/>
               <w:rPr>
@@ -3451,7 +3451,7 @@
           </w:tcPr>
           <w:p>
             <w:pPr>
-              <w:spacing w:line="240" w:lineRule="auto"/>
+              <w:spacing w:line="360" w:lineRule="auto"/>
               <w:jc w:val="center"/>
               <w:rPr>
                 <w:b w:val="0"/>
@@ -3479,7 +3479,7 @@
           </w:tcPr>
           <w:p>
             <w:pPr>
-              <w:spacing w:line="240" w:lineRule="auto"/>
+              <w:spacing w:line="360" w:lineRule="auto"/>
               <w:jc w:val="center"/>
               <w:cnfStyle w:val="000000100000" w:firstRow="0" w:lastRow="0" w:firstColumn="0" w:lastColumn="0" w:oddVBand="0" w:evenVBand="0" w:oddHBand="1" w:evenHBand="0" w:firstRowFirstColumn="0" w:firstRowLastColumn="0" w:lastRowFirstColumn="0" w:lastRowLastColumn="0"/>
             </w:pPr>
@@ -3499,7 +3499,7 @@
           </w:tcPr>
           <w:p>
             <w:pPr>
-              <w:spacing w:line="240" w:lineRule="auto"/>
+              <w:spacing w:line="360" w:lineRule="auto"/>
               <w:jc w:val="center"/>
               <w:cnfStyle w:val="000000100000" w:firstRow="0" w:lastRow="0" w:firstColumn="0" w:lastColumn="0" w:oddVBand="0" w:evenVBand="0" w:oddHBand="1" w:evenHBand="0" w:firstRowFirstColumn="0" w:firstRowLastColumn="0" w:lastRowFirstColumn="0" w:lastRowLastColumn="0"/>
             </w:pPr>
@@ -3519,7 +3519,7 @@
           </w:tcPr>
           <w:p>
             <w:pPr>
-              <w:spacing w:line="240" w:lineRule="auto"/>
+              <w:spacing w:line="360" w:lineRule="auto"/>
               <w:jc w:val="center"/>
               <w:cnfStyle w:val="000000100000" w:firstRow="0" w:lastRow="0" w:firstColumn="0" w:lastColumn="0" w:oddVBand="0" w:evenVBand="0" w:oddHBand="1" w:evenHBand="0" w:firstRowFirstColumn="0" w:firstRowLastColumn="0" w:lastRowFirstColumn="0" w:lastRowLastColumn="0"/>
             </w:pPr>
@@ -3539,7 +3539,7 @@
           </w:tcPr>
           <w:p>
             <w:pPr>
-              <w:spacing w:line="240" w:lineRule="auto"/>
+              <w:spacing w:line="360" w:lineRule="auto"/>
               <w:jc w:val="center"/>
               <w:cnfStyle w:val="000000100000" w:firstRow="0" w:lastRow="0" w:firstColumn="0" w:lastColumn="0" w:oddVBand="0" w:evenVBand="0" w:oddHBand="1" w:evenHBand="0" w:firstRowFirstColumn="0" w:firstRowLastColumn="0" w:lastRowFirstColumn="0" w:lastRowLastColumn="0"/>
             </w:pPr>
@@ -3559,7 +3559,7 @@
           </w:tcPr>
           <w:p>
             <w:pPr>
-              <w:spacing w:line="240" w:lineRule="auto"/>
+              <w:spacing w:line="360" w:lineRule="auto"/>
               <w:jc w:val="center"/>
               <w:cnfStyle w:val="000000100000" w:firstRow="0" w:lastRow="0" w:firstColumn="0" w:lastColumn="0" w:oddVBand="0" w:evenVBand="0" w:oddHBand="1" w:evenHBand="0" w:firstRowFirstColumn="0" w:firstRowLastColumn="0" w:lastRowFirstColumn="0" w:lastRowLastColumn="0"/>
             </w:pPr>
@@ -3580,7 +3580,7 @@
           </w:tcPr>
           <w:p>
             <w:pPr>
-              <w:spacing w:line="240" w:lineRule="auto"/>
+              <w:spacing w:line="360" w:lineRule="auto"/>
               <w:jc w:val="center"/>
               <w:cnfStyle w:val="000000100000" w:firstRow="0" w:lastRow="0" w:firstColumn="0" w:lastColumn="0" w:oddVBand="0" w:evenVBand="0" w:oddHBand="1" w:evenHBand="0" w:firstRowFirstColumn="0" w:firstRowLastColumn="0" w:lastRowFirstColumn="0" w:lastRowLastColumn="0"/>
             </w:pPr>
@@ -3601,7 +3601,7 @@
           </w:tcPr>
           <w:p>
             <w:pPr>
-              <w:spacing w:line="240" w:lineRule="auto"/>
+              <w:spacing w:line="360" w:lineRule="auto"/>
               <w:jc w:val="center"/>
               <w:rPr>
                 <w:b w:val="0"/>
@@ -3619,7 +3619,7 @@
           </w:tcPr>
           <w:p>
             <w:pPr>
-              <w:spacing w:line="240" w:lineRule="auto"/>
+              <w:spacing w:line="360" w:lineRule="auto"/>
               <w:jc w:val="center"/>
               <w:cnfStyle w:val="000000000000" w:firstRow="0" w:lastRow="0" w:firstColumn="0" w:lastColumn="0" w:oddVBand="0" w:evenVBand="0" w:oddHBand="0" w:evenHBand="0" w:firstRowFirstColumn="0" w:firstRowLastColumn="0" w:lastRowFirstColumn="0" w:lastRowLastColumn="0"/>
             </w:pPr>
@@ -3633,7 +3633,7 @@
           </w:tcPr>
           <w:p>
             <w:pPr>
-              <w:spacing w:line="240" w:lineRule="auto"/>
+              <w:spacing w:line="360" w:lineRule="auto"/>
               <w:jc w:val="center"/>
               <w:cnfStyle w:val="000000000000" w:firstRow="0" w:lastRow="0" w:firstColumn="0" w:lastColumn="0" w:oddVBand="0" w:evenVBand="0" w:oddHBand="0" w:evenHBand="0" w:firstRowFirstColumn="0" w:firstRowLastColumn="0" w:lastRowFirstColumn="0" w:lastRowLastColumn="0"/>
             </w:pPr>
@@ -3650,7 +3650,7 @@
           </w:tcPr>
           <w:p>
             <w:pPr>
-              <w:spacing w:line="240" w:lineRule="auto"/>
+              <w:spacing w:line="360" w:lineRule="auto"/>
               <w:jc w:val="center"/>
               <w:cnfStyle w:val="000000000000" w:firstRow="0" w:lastRow="0" w:firstColumn="0" w:lastColumn="0" w:oddVBand="0" w:evenVBand="0" w:oddHBand="0" w:evenHBand="0" w:firstRowFirstColumn="0" w:firstRowLastColumn="0" w:lastRowFirstColumn="0" w:lastRowLastColumn="0"/>
             </w:pPr>
@@ -3667,7 +3667,7 @@
           </w:tcPr>
           <w:p>
             <w:pPr>
-              <w:spacing w:line="240" w:lineRule="auto"/>
+              <w:spacing w:line="360" w:lineRule="auto"/>
               <w:jc w:val="center"/>
               <w:cnfStyle w:val="000000000000" w:firstRow="0" w:lastRow="0" w:firstColumn="0" w:lastColumn="0" w:oddVBand="0" w:evenVBand="0" w:oddHBand="0" w:evenHBand="0" w:firstRowFirstColumn="0" w:firstRowLastColumn="0" w:lastRowFirstColumn="0" w:lastRowLastColumn="0"/>
             </w:pPr>
@@ -3684,7 +3684,7 @@
           </w:tcPr>
           <w:p>
             <w:pPr>
-              <w:spacing w:line="240" w:lineRule="auto"/>
+              <w:spacing w:line="360" w:lineRule="auto"/>
               <w:jc w:val="center"/>
               <w:cnfStyle w:val="000000000000" w:firstRow="0" w:lastRow="0" w:firstColumn="0" w:lastColumn="0" w:oddVBand="0" w:evenVBand="0" w:oddHBand="0" w:evenHBand="0" w:firstRowFirstColumn="0" w:firstRowLastColumn="0" w:lastRowFirstColumn="0" w:lastRowLastColumn="0"/>
             </w:pPr>
@@ -3702,7 +3702,7 @@
           </w:tcPr>
           <w:p>
             <w:pPr>
-              <w:spacing w:line="240" w:lineRule="auto"/>
+              <w:spacing w:line="360" w:lineRule="auto"/>
               <w:jc w:val="center"/>
               <w:cnfStyle w:val="000000000000" w:firstRow="0" w:lastRow="0" w:firstColumn="0" w:lastColumn="0" w:oddVBand="0" w:evenVBand="0" w:oddHBand="0" w:evenHBand="0" w:firstRowFirstColumn="0" w:firstRowLastColumn="0" w:lastRowFirstColumn="0" w:lastRowLastColumn="0"/>
             </w:pPr>
@@ -3723,7 +3723,7 @@
           </w:tcPr>
           <w:p>
             <w:pPr>
-              <w:spacing w:line="240" w:lineRule="auto"/>
+              <w:spacing w:line="360" w:lineRule="auto"/>
               <w:jc w:val="center"/>
               <w:rPr>
                 <w:b w:val="0"/>
@@ -3741,7 +3741,7 @@
           </w:tcPr>
           <w:p>
             <w:pPr>
-              <w:spacing w:line="240" w:lineRule="auto"/>
+              <w:spacing w:line="360" w:lineRule="auto"/>
               <w:jc w:val="center"/>
               <w:cnfStyle w:val="000000100000" w:firstRow="0" w:lastRow="0" w:firstColumn="0" w:lastColumn="0" w:oddVBand="0" w:evenVBand="0" w:oddHBand="1" w:evenHBand="0" w:firstRowFirstColumn="0" w:firstRowLastColumn="0" w:lastRowFirstColumn="0" w:lastRowLastColumn="0"/>
             </w:pPr>
@@ -3755,7 +3755,7 @@
           </w:tcPr>
           <w:p>
             <w:pPr>
-              <w:spacing w:line="240" w:lineRule="auto"/>
+              <w:spacing w:line="360" w:lineRule="auto"/>
               <w:jc w:val="center"/>
               <w:cnfStyle w:val="000000100000" w:firstRow="0" w:lastRow="0" w:firstColumn="0" w:lastColumn="0" w:oddVBand="0" w:evenVBand="0" w:oddHBand="1" w:evenHBand="0" w:firstRowFirstColumn="0" w:firstRowLastColumn="0" w:lastRowFirstColumn="0" w:lastRowLastColumn="0"/>
             </w:pPr>
@@ -3772,7 +3772,7 @@
           </w:tcPr>
           <w:p>
             <w:pPr>
-              <w:spacing w:line="240" w:lineRule="auto"/>
+              <w:spacing w:line="360" w:lineRule="auto"/>
               <w:jc w:val="center"/>
               <w:cnfStyle w:val="000000100000" w:firstRow="0" w:lastRow="0" w:firstColumn="0" w:lastColumn="0" w:oddVBand="0" w:evenVBand="0" w:oddHBand="1" w:evenHBand="0" w:firstRowFirstColumn="0" w:firstRowLastColumn="0" w:lastRowFirstColumn="0" w:lastRowLastColumn="0"/>
             </w:pPr>
@@ -3789,7 +3789,7 @@
           </w:tcPr>
           <w:p>
             <w:pPr>
-              <w:spacing w:line="240" w:lineRule="auto"/>
+              <w:spacing w:line="360" w:lineRule="auto"/>
               <w:jc w:val="center"/>
               <w:cnfStyle w:val="000000100000" w:firstRow="0" w:lastRow="0" w:firstColumn="0" w:lastColumn="0" w:oddVBand="0" w:evenVBand="0" w:oddHBand="1" w:evenHBand="0" w:firstRowFirstColumn="0" w:firstRowLastColumn="0" w:lastRowFirstColumn="0" w:lastRowLastColumn="0"/>
             </w:pPr>
@@ -3806,7 +3806,7 @@
           </w:tcPr>
           <w:p>
             <w:pPr>
-              <w:spacing w:line="240" w:lineRule="auto"/>
+              <w:spacing w:line="360" w:lineRule="auto"/>
               <w:jc w:val="center"/>
               <w:cnfStyle w:val="000000100000" w:firstRow="0" w:lastRow="0" w:firstColumn="0" w:lastColumn="0" w:oddVBand="0" w:evenVBand="0" w:oddHBand="1" w:evenHBand="0" w:firstRowFirstColumn="0" w:firstRowLastColumn="0" w:lastRowFirstColumn="0" w:lastRowLastColumn="0"/>
             </w:pPr>
@@ -3824,7 +3824,7 @@
           </w:tcPr>
           <w:p>
             <w:pPr>
-              <w:spacing w:line="240" w:lineRule="auto"/>
+              <w:spacing w:line="360" w:lineRule="auto"/>
               <w:jc w:val="center"/>
               <w:cnfStyle w:val="000000100000" w:firstRow="0" w:lastRow="0" w:firstColumn="0" w:lastColumn="0" w:oddVBand="0" w:evenVBand="0" w:oddHBand="1" w:evenHBand="0" w:firstRowFirstColumn="0" w:firstRowLastColumn="0" w:lastRowFirstColumn="0" w:lastRowLastColumn="0"/>
             </w:pPr>
@@ -3842,7 +3842,7 @@
           </w:tcPr>
           <w:p>
             <w:pPr>
-              <w:spacing w:line="240" w:lineRule="auto"/>
+              <w:spacing w:line="360" w:lineRule="auto"/>
               <w:jc w:val="center"/>
               <w:rPr>
                 <w:b w:val="0"/>
@@ -3860,7 +3860,7 @@
           </w:tcPr>
           <w:p>
             <w:pPr>
-              <w:spacing w:line="240" w:lineRule="auto"/>
+              <w:spacing w:line="360" w:lineRule="auto"/>
               <w:jc w:val="center"/>
               <w:cnfStyle w:val="000000000000" w:firstRow="0" w:lastRow="0" w:firstColumn="0" w:lastColumn="0" w:oddVBand="0" w:evenVBand="0" w:oddHBand="0" w:evenHBand="0" w:firstRowFirstColumn="0" w:firstRowLastColumn="0" w:lastRowFirstColumn="0" w:lastRowLastColumn="0"/>
             </w:pPr>
@@ -3877,7 +3877,7 @@
           </w:tcPr>
           <w:p>
             <w:pPr>
-              <w:spacing w:line="240" w:lineRule="auto"/>
+              <w:spacing w:line="360" w:lineRule="auto"/>
               <w:jc w:val="center"/>
               <w:cnfStyle w:val="000000000000" w:firstRow="0" w:lastRow="0" w:firstColumn="0" w:lastColumn="0" w:oddVBand="0" w:evenVBand="0" w:oddHBand="0" w:evenHBand="0" w:firstRowFirstColumn="0" w:firstRowLastColumn="0" w:lastRowFirstColumn="0" w:lastRowLastColumn="0"/>
             </w:pPr>
@@ -3894,7 +3894,7 @@
           </w:tcPr>
           <w:p>
             <w:pPr>
-              <w:spacing w:line="240" w:lineRule="auto"/>
+              <w:spacing w:line="360" w:lineRule="auto"/>
               <w:jc w:val="center"/>
               <w:cnfStyle w:val="000000000000" w:firstRow="0" w:lastRow="0" w:firstColumn="0" w:lastColumn="0" w:oddVBand="0" w:evenVBand="0" w:oddHBand="0" w:evenHBand="0" w:firstRowFirstColumn="0" w:firstRowLastColumn="0" w:lastRowFirstColumn="0" w:lastRowLastColumn="0"/>
             </w:pPr>
@@ -3911,7 +3911,7 @@
           </w:tcPr>
           <w:p>
             <w:pPr>
-              <w:spacing w:line="240" w:lineRule="auto"/>
+              <w:spacing w:line="360" w:lineRule="auto"/>
               <w:jc w:val="center"/>
               <w:cnfStyle w:val="000000000000" w:firstRow="0" w:lastRow="0" w:firstColumn="0" w:lastColumn="0" w:oddVBand="0" w:evenVBand="0" w:oddHBand="0" w:evenHBand="0" w:firstRowFirstColumn="0" w:firstRowLastColumn="0" w:lastRowFirstColumn="0" w:lastRowLastColumn="0"/>
             </w:pPr>
@@ -3928,7 +3928,7 @@
           </w:tcPr>
           <w:p>
             <w:pPr>
-              <w:spacing w:line="240" w:lineRule="auto"/>
+              <w:spacing w:line="360" w:lineRule="auto"/>
               <w:jc w:val="center"/>
               <w:cnfStyle w:val="000000000000" w:firstRow="0" w:lastRow="0" w:firstColumn="0" w:lastColumn="0" w:oddVBand="0" w:evenVBand="0" w:oddHBand="0" w:evenHBand="0" w:firstRowFirstColumn="0" w:firstRowLastColumn="0" w:lastRowFirstColumn="0" w:lastRowLastColumn="0"/>
             </w:pPr>
@@ -3946,7 +3946,7 @@
           </w:tcPr>
           <w:p>
             <w:pPr>
-              <w:spacing w:line="240" w:lineRule="auto"/>
+              <w:spacing w:line="360" w:lineRule="auto"/>
               <w:jc w:val="center"/>
               <w:cnfStyle w:val="000000000000" w:firstRow="0" w:lastRow="0" w:firstColumn="0" w:lastColumn="0" w:oddVBand="0" w:evenVBand="0" w:oddHBand="0" w:evenHBand="0" w:firstRowFirstColumn="0" w:firstRowLastColumn="0" w:lastRowFirstColumn="0" w:lastRowLastColumn="0"/>
             </w:pPr>
@@ -3967,7 +3967,7 @@
           </w:tcPr>
           <w:p>
             <w:pPr>
-              <w:spacing w:line="240" w:lineRule="auto"/>
+              <w:spacing w:line="360" w:lineRule="auto"/>
               <w:jc w:val="center"/>
               <w:rPr>
                 <w:b w:val="0"/>
@@ -3985,7 +3985,7 @@
           </w:tcPr>
           <w:p>
             <w:pPr>
-              <w:spacing w:line="240" w:lineRule="auto"/>
+              <w:spacing w:line="360" w:lineRule="auto"/>
               <w:jc w:val="center"/>
               <w:cnfStyle w:val="000000100000" w:firstRow="0" w:lastRow="0" w:firstColumn="0" w:lastColumn="0" w:oddVBand="0" w:evenVBand="0" w:oddHBand="1" w:evenHBand="0" w:firstRowFirstColumn="0" w:firstRowLastColumn="0" w:lastRowFirstColumn="0" w:lastRowLastColumn="0"/>
             </w:pPr>
@@ -3999,7 +3999,7 @@
           </w:tcPr>
           <w:p>
             <w:pPr>
-              <w:spacing w:line="240" w:lineRule="auto"/>
+              <w:spacing w:line="360" w:lineRule="auto"/>
               <w:jc w:val="center"/>
               <w:cnfStyle w:val="000000100000" w:firstRow="0" w:lastRow="0" w:firstColumn="0" w:lastColumn="0" w:oddVBand="0" w:evenVBand="0" w:oddHBand="1" w:evenHBand="0" w:firstRowFirstColumn="0" w:firstRowLastColumn="0" w:lastRowFirstColumn="0" w:lastRowLastColumn="0"/>
             </w:pPr>
@@ -4016,7 +4016,7 @@
           </w:tcPr>
           <w:p>
             <w:pPr>
-              <w:spacing w:line="240" w:lineRule="auto"/>
+              <w:spacing w:line="360" w:lineRule="auto"/>
               <w:jc w:val="center"/>
               <w:cnfStyle w:val="000000100000" w:firstRow="0" w:lastRow="0" w:firstColumn="0" w:lastColumn="0" w:oddVBand="0" w:evenVBand="0" w:oddHBand="1" w:evenHBand="0" w:firstRowFirstColumn="0" w:firstRowLastColumn="0" w:lastRowFirstColumn="0" w:lastRowLastColumn="0"/>
             </w:pPr>
@@ -4033,7 +4033,7 @@
           </w:tcPr>
           <w:p>
             <w:pPr>
-              <w:spacing w:line="240" w:lineRule="auto"/>
+              <w:spacing w:line="360" w:lineRule="auto"/>
               <w:jc w:val="center"/>
               <w:cnfStyle w:val="000000100000" w:firstRow="0" w:lastRow="0" w:firstColumn="0" w:lastColumn="0" w:oddVBand="0" w:evenVBand="0" w:oddHBand="1" w:evenHBand="0" w:firstRowFirstColumn="0" w:firstRowLastColumn="0" w:lastRowFirstColumn="0" w:lastRowLastColumn="0"/>
             </w:pPr>
@@ -4050,7 +4050,7 @@
           </w:tcPr>
           <w:p>
             <w:pPr>
-              <w:spacing w:line="240" w:lineRule="auto"/>
+              <w:spacing w:line="360" w:lineRule="auto"/>
               <w:jc w:val="center"/>
               <w:cnfStyle w:val="000000100000" w:firstRow="0" w:lastRow="0" w:firstColumn="0" w:lastColumn="0" w:oddVBand="0" w:evenVBand="0" w:oddHBand="1" w:evenHBand="0" w:firstRowFirstColumn="0" w:firstRowLastColumn="0" w:lastRowFirstColumn="0" w:lastRowLastColumn="0"/>
             </w:pPr>
@@ -4068,7 +4068,7 @@
           </w:tcPr>
           <w:p>
             <w:pPr>
-              <w:spacing w:line="240" w:lineRule="auto"/>
+              <w:spacing w:line="360" w:lineRule="auto"/>
               <w:jc w:val="center"/>
               <w:cnfStyle w:val="000000100000" w:firstRow="0" w:lastRow="0" w:firstColumn="0" w:lastColumn="0" w:oddVBand="0" w:evenVBand="0" w:oddHBand="1" w:evenHBand="0" w:firstRowFirstColumn="0" w:firstRowLastColumn="0" w:lastRowFirstColumn="0" w:lastRowLastColumn="0"/>
             </w:pPr>
@@ -4086,7 +4086,7 @@
           </w:tcPr>
           <w:p>
             <w:pPr>
-              <w:spacing w:line="240" w:lineRule="auto"/>
+              <w:spacing w:line="360" w:lineRule="auto"/>
               <w:jc w:val="center"/>
               <w:rPr>
                 <w:b w:val="0"/>
@@ -4104,7 +4104,7 @@
           </w:tcPr>
           <w:p>
             <w:pPr>
-              <w:spacing w:line="240" w:lineRule="auto"/>
+              <w:spacing w:line="360" w:lineRule="auto"/>
               <w:jc w:val="center"/>
               <w:cnfStyle w:val="000000000000" w:firstRow="0" w:lastRow="0" w:firstColumn="0" w:lastColumn="0" w:oddVBand="0" w:evenVBand="0" w:oddHBand="0" w:evenHBand="0" w:firstRowFirstColumn="0" w:firstRowLastColumn="0" w:lastRowFirstColumn="0" w:lastRowLastColumn="0"/>
             </w:pPr>
@@ -4118,7 +4118,7 @@
           </w:tcPr>
           <w:p>
             <w:pPr>
-              <w:spacing w:line="240" w:lineRule="auto"/>
+              <w:spacing w:line="360" w:lineRule="auto"/>
               <w:jc w:val="center"/>
               <w:cnfStyle w:val="000000000000" w:firstRow="0" w:lastRow="0" w:firstColumn="0" w:lastColumn="0" w:oddVBand="0" w:evenVBand="0" w:oddHBand="0" w:evenHBand="0" w:firstRowFirstColumn="0" w:firstRowLastColumn="0" w:lastRowFirstColumn="0" w:lastRowLastColumn="0"/>
             </w:pPr>
@@ -4135,7 +4135,7 @@
           </w:tcPr>
           <w:p>
             <w:pPr>
-              <w:spacing w:line="240" w:lineRule="auto"/>
+              <w:spacing w:line="360" w:lineRule="auto"/>
               <w:jc w:val="center"/>
               <w:cnfStyle w:val="000000000000" w:firstRow="0" w:lastRow="0" w:firstColumn="0" w:lastColumn="0" w:oddVBand="0" w:evenVBand="0" w:oddHBand="0" w:evenHBand="0" w:firstRowFirstColumn="0" w:firstRowLastColumn="0" w:lastRowFirstColumn="0" w:lastRowLastColumn="0"/>
             </w:pPr>
@@ -4152,7 +4152,7 @@
           </w:tcPr>
           <w:p>
             <w:pPr>
-              <w:spacing w:line="240" w:lineRule="auto"/>
+              <w:spacing w:line="360" w:lineRule="auto"/>
               <w:jc w:val="center"/>
               <w:cnfStyle w:val="000000000000" w:firstRow="0" w:lastRow="0" w:firstColumn="0" w:lastColumn="0" w:oddVBand="0" w:evenVBand="0" w:oddHBand="0" w:evenHBand="0" w:firstRowFirstColumn="0" w:firstRowLastColumn="0" w:lastRowFirstColumn="0" w:lastRowLastColumn="0"/>
             </w:pPr>
@@ -4169,7 +4169,7 @@
           </w:tcPr>
           <w:p>
             <w:pPr>
-              <w:spacing w:line="240" w:lineRule="auto"/>
+              <w:spacing w:line="360" w:lineRule="auto"/>
               <w:jc w:val="center"/>
               <w:cnfStyle w:val="000000000000" w:firstRow="0" w:lastRow="0" w:firstColumn="0" w:lastColumn="0" w:oddVBand="0" w:evenVBand="0" w:oddHBand="0" w:evenHBand="0" w:firstRowFirstColumn="0" w:firstRowLastColumn="0" w:lastRowFirstColumn="0" w:lastRowLastColumn="0"/>
             </w:pPr>
@@ -4187,7 +4187,7 @@
           </w:tcPr>
           <w:p>
             <w:pPr>
-              <w:spacing w:line="240" w:lineRule="auto"/>
+              <w:spacing w:line="360" w:lineRule="auto"/>
               <w:jc w:val="center"/>
               <w:cnfStyle w:val="000000000000" w:firstRow="0" w:lastRow="0" w:firstColumn="0" w:lastColumn="0" w:oddVBand="0" w:evenVBand="0" w:oddHBand="0" w:evenHBand="0" w:firstRowFirstColumn="0" w:firstRowLastColumn="0" w:lastRowFirstColumn="0" w:lastRowLastColumn="0"/>
             </w:pPr>
@@ -4207,7 +4207,7 @@
           </w:tcPr>
           <w:p>
             <w:pPr>
-              <w:spacing w:line="240" w:lineRule="auto"/>
+              <w:spacing w:line="360" w:lineRule="auto"/>
               <w:jc w:val="center"/>
               <w:rPr>
                 <w:b w:val="0"/>
@@ -4224,7 +4224,7 @@
           </w:tcPr>
           <w:p>
             <w:pPr>
-              <w:spacing w:line="240" w:lineRule="auto"/>
+              <w:spacing w:line="360" w:lineRule="auto"/>
               <w:jc w:val="center"/>
               <w:cnfStyle w:val="000000100000" w:firstRow="0" w:lastRow="0" w:firstColumn="0" w:lastColumn="0" w:oddVBand="0" w:evenVBand="0" w:oddHBand="1" w:evenHBand="0" w:firstRowFirstColumn="0" w:firstRowLastColumn="0" w:lastRowFirstColumn="0" w:lastRowLastColumn="0"/>
             </w:pPr>
@@ -4238,7 +4238,7 @@
           </w:tcPr>
           <w:p>
             <w:pPr>
-              <w:spacing w:line="240" w:lineRule="auto"/>
+              <w:spacing w:line="360" w:lineRule="auto"/>
               <w:jc w:val="center"/>
               <w:cnfStyle w:val="000000100000" w:firstRow="0" w:lastRow="0" w:firstColumn="0" w:lastColumn="0" w:oddVBand="0" w:evenVBand="0" w:oddHBand="1" w:evenHBand="0" w:firstRowFirstColumn="0" w:firstRowLastColumn="0" w:lastRowFirstColumn="0" w:lastRowLastColumn="0"/>
             </w:pPr>
@@ -4252,7 +4252,7 @@
           </w:tcPr>
           <w:p>
             <w:pPr>
-              <w:spacing w:line="240" w:lineRule="auto"/>
+              <w:spacing w:line="360" w:lineRule="auto"/>
               <w:jc w:val="center"/>
               <w:cnfStyle w:val="000000100000" w:firstRow="0" w:lastRow="0" w:firstColumn="0" w:lastColumn="0" w:oddVBand="0" w:evenVBand="0" w:oddHBand="1" w:evenHBand="0" w:firstRowFirstColumn="0" w:firstRowLastColumn="0" w:lastRowFirstColumn="0" w:lastRowLastColumn="0"/>
             </w:pPr>
@@ -4266,7 +4266,7 @@
           </w:tcPr>
           <w:p>
             <w:pPr>
-              <w:spacing w:line="240" w:lineRule="auto"/>
+              <w:spacing w:line="360" w:lineRule="auto"/>
               <w:jc w:val="center"/>
               <w:cnfStyle w:val="000000100000" w:firstRow="0" w:lastRow="0" w:firstColumn="0" w:lastColumn="0" w:oddVBand="0" w:evenVBand="0" w:oddHBand="1" w:evenHBand="0" w:firstRowFirstColumn="0" w:firstRowLastColumn="0" w:lastRowFirstColumn="0" w:lastRowLastColumn="0"/>
             </w:pPr>
@@ -4280,7 +4280,7 @@
           </w:tcPr>
           <w:p>
             <w:pPr>
-              <w:spacing w:line="240" w:lineRule="auto"/>
+              <w:spacing w:line="360" w:lineRule="auto"/>
               <w:jc w:val="center"/>
               <w:cnfStyle w:val="000000100000" w:firstRow="0" w:lastRow="0" w:firstColumn="0" w:lastColumn="0" w:oddVBand="0" w:evenVBand="0" w:oddHBand="1" w:evenHBand="0" w:firstRowFirstColumn="0" w:firstRowLastColumn="0" w:lastRowFirstColumn="0" w:lastRowLastColumn="0"/>
             </w:pPr>
@@ -4294,7 +4294,7 @@
           </w:tcPr>
           <w:p>
             <w:pPr>
-              <w:spacing w:line="240" w:lineRule="auto"/>
+              <w:spacing w:line="360" w:lineRule="auto"/>
               <w:jc w:val="center"/>
               <w:cnfStyle w:val="000000100000" w:firstRow="0" w:lastRow="0" w:firstColumn="0" w:lastColumn="0" w:oddVBand="0" w:evenVBand="0" w:oddHBand="1" w:evenHBand="0" w:firstRowFirstColumn="0" w:firstRowLastColumn="0" w:lastRowFirstColumn="0" w:lastRowLastColumn="0"/>
             </w:pPr>
@@ -4312,7 +4312,7 @@
           </w:tcPr>
           <w:p>
             <w:pPr>
-              <w:spacing w:line="240" w:lineRule="auto"/>
+              <w:spacing w:line="360" w:lineRule="auto"/>
               <w:jc w:val="center"/>
               <w:rPr>
                 <w:b w:val="0"/>
@@ -4337,7 +4337,7 @@
           </w:tcPr>
           <w:p>
             <w:pPr>
-              <w:spacing w:line="240" w:lineRule="auto"/>
+              <w:spacing w:line="360" w:lineRule="auto"/>
               <w:jc w:val="center"/>
               <w:cnfStyle w:val="000000000000" w:firstRow="0" w:lastRow="0" w:firstColumn="0" w:lastColumn="0" w:oddVBand="0" w:evenVBand="0" w:oddHBand="0" w:evenHBand="0" w:firstRowFirstColumn="0" w:firstRowLastColumn="0" w:lastRowFirstColumn="0" w:lastRowLastColumn="0"/>
             </w:pPr>
@@ -4354,7 +4354,7 @@
           </w:tcPr>
           <w:p>
             <w:pPr>
-              <w:spacing w:line="240" w:lineRule="auto"/>
+              <w:spacing w:line="360" w:lineRule="auto"/>
               <w:jc w:val="center"/>
               <w:cnfStyle w:val="000000000000" w:firstRow="0" w:lastRow="0" w:firstColumn="0" w:lastColumn="0" w:oddVBand="0" w:evenVBand="0" w:oddHBand="0" w:evenHBand="0" w:firstRowFirstColumn="0" w:firstRowLastColumn="0" w:lastRowFirstColumn="0" w:lastRowLastColumn="0"/>
             </w:pPr>
@@ -4371,7 +4371,7 @@
           </w:tcPr>
           <w:p>
             <w:pPr>
-              <w:spacing w:line="240" w:lineRule="auto"/>
+              <w:spacing w:line="360" w:lineRule="auto"/>
               <w:jc w:val="center"/>
               <w:cnfStyle w:val="000000000000" w:firstRow="0" w:lastRow="0" w:firstColumn="0" w:lastColumn="0" w:oddVBand="0" w:evenVBand="0" w:oddHBand="0" w:evenHBand="0" w:firstRowFirstColumn="0" w:firstRowLastColumn="0" w:lastRowFirstColumn="0" w:lastRowLastColumn="0"/>
             </w:pPr>
@@ -4388,7 +4388,7 @@
           </w:tcPr>
           <w:p>
             <w:pPr>
-              <w:spacing w:line="240" w:lineRule="auto"/>
+              <w:spacing w:line="360" w:lineRule="auto"/>
               <w:jc w:val="center"/>
               <w:cnfStyle w:val="000000000000" w:firstRow="0" w:lastRow="0" w:firstColumn="0" w:lastColumn="0" w:oddVBand="0" w:evenVBand="0" w:oddHBand="0" w:evenHBand="0" w:firstRowFirstColumn="0" w:firstRowLastColumn="0" w:lastRowFirstColumn="0" w:lastRowLastColumn="0"/>
             </w:pPr>
@@ -4405,7 +4405,7 @@
           </w:tcPr>
           <w:p>
             <w:pPr>
-              <w:spacing w:line="240" w:lineRule="auto"/>
+              <w:spacing w:line="360" w:lineRule="auto"/>
               <w:jc w:val="center"/>
               <w:cnfStyle w:val="000000000000" w:firstRow="0" w:lastRow="0" w:firstColumn="0" w:lastColumn="0" w:oddVBand="0" w:evenVBand="0" w:oddHBand="0" w:evenHBand="0" w:firstRowFirstColumn="0" w:firstRowLastColumn="0" w:lastRowFirstColumn="0" w:lastRowLastColumn="0"/>
             </w:pPr>
@@ -4423,7 +4423,7 @@
           </w:tcPr>
           <w:p>
             <w:pPr>
-              <w:spacing w:line="240" w:lineRule="auto"/>
+              <w:spacing w:line="360" w:lineRule="auto"/>
               <w:jc w:val="center"/>
               <w:cnfStyle w:val="000000000000" w:firstRow="0" w:lastRow="0" w:firstColumn="0" w:lastColumn="0" w:oddVBand="0" w:evenVBand="0" w:oddHBand="0" w:evenHBand="0" w:firstRowFirstColumn="0" w:firstRowLastColumn="0" w:lastRowFirstColumn="0" w:lastRowLastColumn="0"/>
             </w:pPr>
@@ -4447,7 +4447,7 @@
           </w:tcPr>
           <w:p>
             <w:pPr>
-              <w:spacing w:line="240" w:lineRule="auto"/>
+              <w:spacing w:line="360" w:lineRule="auto"/>
               <w:jc w:val="center"/>
               <w:rPr>
                 <w:b w:val="0"/>
@@ -4465,7 +4465,7 @@
           </w:tcPr>
           <w:p>
             <w:pPr>
-              <w:spacing w:line="240" w:lineRule="auto"/>
+              <w:spacing w:line="360" w:lineRule="auto"/>
               <w:jc w:val="center"/>
               <w:cnfStyle w:val="000000100000" w:firstRow="0" w:lastRow="0" w:firstColumn="0" w:lastColumn="0" w:oddVBand="0" w:evenVBand="0" w:oddHBand="1" w:evenHBand="0" w:firstRowFirstColumn="0" w:firstRowLastColumn="0" w:lastRowFirstColumn="0" w:lastRowLastColumn="0"/>
             </w:pPr>
@@ -4479,7 +4479,7 @@
           </w:tcPr>
           <w:p>
             <w:pPr>
-              <w:spacing w:line="240" w:lineRule="auto"/>
+              <w:spacing w:line="360" w:lineRule="auto"/>
               <w:jc w:val="center"/>
               <w:cnfStyle w:val="000000100000" w:firstRow="0" w:lastRow="0" w:firstColumn="0" w:lastColumn="0" w:oddVBand="0" w:evenVBand="0" w:oddHBand="1" w:evenHBand="0" w:firstRowFirstColumn="0" w:firstRowLastColumn="0" w:lastRowFirstColumn="0" w:lastRowLastColumn="0"/>
             </w:pPr>
@@ -4496,7 +4496,7 @@
           </w:tcPr>
           <w:p>
             <w:pPr>
-              <w:spacing w:line="240" w:lineRule="auto"/>
+              <w:spacing w:line="360" w:lineRule="auto"/>
               <w:jc w:val="center"/>
               <w:cnfStyle w:val="000000100000" w:firstRow="0" w:lastRow="0" w:firstColumn="0" w:lastColumn="0" w:oddVBand="0" w:evenVBand="0" w:oddHBand="1" w:evenHBand="0" w:firstRowFirstColumn="0" w:firstRowLastColumn="0" w:lastRowFirstColumn="0" w:lastRowLastColumn="0"/>
             </w:pPr>
@@ -4513,7 +4513,7 @@
           </w:tcPr>
           <w:p>
             <w:pPr>
-              <w:spacing w:line="240" w:lineRule="auto"/>
+              <w:spacing w:line="360" w:lineRule="auto"/>
               <w:jc w:val="center"/>
               <w:cnfStyle w:val="000000100000" w:firstRow="0" w:lastRow="0" w:firstColumn="0" w:lastColumn="0" w:oddVBand="0" w:evenVBand="0" w:oddHBand="1" w:evenHBand="0" w:firstRowFirstColumn="0" w:firstRowLastColumn="0" w:lastRowFirstColumn="0" w:lastRowLastColumn="0"/>
             </w:pPr>
@@ -4530,7 +4530,7 @@
           </w:tcPr>
           <w:p>
             <w:pPr>
-              <w:spacing w:line="240" w:lineRule="auto"/>
+              <w:spacing w:line="360" w:lineRule="auto"/>
               <w:jc w:val="center"/>
               <w:cnfStyle w:val="000000100000" w:firstRow="0" w:lastRow="0" w:firstColumn="0" w:lastColumn="0" w:oddVBand="0" w:evenVBand="0" w:oddHBand="1" w:evenHBand="0" w:firstRowFirstColumn="0" w:firstRowLastColumn="0" w:lastRowFirstColumn="0" w:lastRowLastColumn="0"/>
             </w:pPr>
@@ -4548,7 +4548,7 @@
           </w:tcPr>
           <w:p>
             <w:pPr>
-              <w:spacing w:line="240" w:lineRule="auto"/>
+              <w:spacing w:line="360" w:lineRule="auto"/>
               <w:jc w:val="center"/>
               <w:cnfStyle w:val="000000100000" w:firstRow="0" w:lastRow="0" w:firstColumn="0" w:lastColumn="0" w:oddVBand="0" w:evenVBand="0" w:oddHBand="1" w:evenHBand="0" w:firstRowFirstColumn="0" w:firstRowLastColumn="0" w:lastRowFirstColumn="0" w:lastRowLastColumn="0"/>
             </w:pPr>
@@ -4566,7 +4566,7 @@
           </w:tcPr>
           <w:p>
             <w:pPr>
-              <w:spacing w:line="240" w:lineRule="auto"/>
+              <w:spacing w:line="360" w:lineRule="auto"/>
               <w:jc w:val="center"/>
               <w:rPr>
                 <w:b w:val="0"/>
@@ -4584,7 +4584,7 @@
           </w:tcPr>
           <w:p>
             <w:pPr>
-              <w:spacing w:line="240" w:lineRule="auto"/>
+              <w:spacing w:line="360" w:lineRule="auto"/>
               <w:jc w:val="center"/>
               <w:cnfStyle w:val="000000000000" w:firstRow="0" w:lastRow="0" w:firstColumn="0" w:lastColumn="0" w:oddVBand="0" w:evenVBand="0" w:oddHBand="0" w:evenHBand="0" w:firstRowFirstColumn="0" w:firstRowLastColumn="0" w:lastRowFirstColumn="0" w:lastRowLastColumn="0"/>
             </w:pPr>
@@ -4598,7 +4598,7 @@
           </w:tcPr>
           <w:p>
             <w:pPr>
-              <w:spacing w:line="240" w:lineRule="auto"/>
+              <w:spacing w:line="360" w:lineRule="auto"/>
               <w:jc w:val="center"/>
               <w:cnfStyle w:val="000000000000" w:firstRow="0" w:lastRow="0" w:firstColumn="0" w:lastColumn="0" w:oddVBand="0" w:evenVBand="0" w:oddHBand="0" w:evenHBand="0" w:firstRowFirstColumn="0" w:firstRowLastColumn="0" w:lastRowFirstColumn="0" w:lastRowLastColumn="0"/>
             </w:pPr>
@@ -4615,7 +4615,7 @@
           </w:tcPr>
           <w:p>
             <w:pPr>
-              <w:spacing w:line="240" w:lineRule="auto"/>
+              <w:spacing w:line="360" w:lineRule="auto"/>
               <w:jc w:val="center"/>
               <w:cnfStyle w:val="000000000000" w:firstRow="0" w:lastRow="0" w:firstColumn="0" w:lastColumn="0" w:oddVBand="0" w:evenVBand="0" w:oddHBand="0" w:evenHBand="0" w:firstRowFirstColumn="0" w:firstRowLastColumn="0" w:lastRowFirstColumn="0" w:lastRowLastColumn="0"/>
             </w:pPr>
@@ -4632,7 +4632,7 @@
           </w:tcPr>
           <w:p>
             <w:pPr>
-              <w:spacing w:line="240" w:lineRule="auto"/>
+              <w:spacing w:line="360" w:lineRule="auto"/>
               <w:jc w:val="center"/>
               <w:cnfStyle w:val="000000000000" w:firstRow="0" w:lastRow="0" w:firstColumn="0" w:lastColumn="0" w:oddVBand="0" w:evenVBand="0" w:oddHBand="0" w:evenHBand="0" w:firstRowFirstColumn="0" w:firstRowLastColumn="0" w:lastRowFirstColumn="0" w:lastRowLastColumn="0"/>
             </w:pPr>
@@ -4649,7 +4649,7 @@
           </w:tcPr>
           <w:p>
             <w:pPr>
-              <w:spacing w:line="240" w:lineRule="auto"/>
+              <w:spacing w:line="360" w:lineRule="auto"/>
               <w:jc w:val="center"/>
               <w:cnfStyle w:val="000000000000" w:firstRow="0" w:lastRow="0" w:firstColumn="0" w:lastColumn="0" w:oddVBand="0" w:evenVBand="0" w:oddHBand="0" w:evenHBand="0" w:firstRowFirstColumn="0" w:firstRowLastColumn="0" w:lastRowFirstColumn="0" w:lastRowLastColumn="0"/>
             </w:pPr>
@@ -4667,7 +4667,7 @@
           </w:tcPr>
           <w:p>
             <w:pPr>
-              <w:spacing w:line="240" w:lineRule="auto"/>
+              <w:spacing w:line="360" w:lineRule="auto"/>
               <w:jc w:val="center"/>
               <w:cnfStyle w:val="000000000000" w:firstRow="0" w:lastRow="0" w:firstColumn="0" w:lastColumn="0" w:oddVBand="0" w:evenVBand="0" w:oddHBand="0" w:evenHBand="0" w:firstRowFirstColumn="0" w:firstRowLastColumn="0" w:lastRowFirstColumn="0" w:lastRowLastColumn="0"/>
             </w:pPr>
@@ -4688,7 +4688,7 @@
           </w:tcPr>
           <w:p>
             <w:pPr>
-              <w:spacing w:line="240" w:lineRule="auto"/>
+              <w:spacing w:line="360" w:lineRule="auto"/>
               <w:jc w:val="center"/>
               <w:rPr>
                 <w:b w:val="0"/>
@@ -4706,7 +4706,7 @@
           </w:tcPr>
           <w:p>
             <w:pPr>
-              <w:spacing w:line="240" w:lineRule="auto"/>
+              <w:spacing w:line="360" w:lineRule="auto"/>
               <w:jc w:val="center"/>
               <w:cnfStyle w:val="000000100000" w:firstRow="0" w:lastRow="0" w:firstColumn="0" w:lastColumn="0" w:oddVBand="0" w:evenVBand="0" w:oddHBand="1" w:evenHBand="0" w:firstRowFirstColumn="0" w:firstRowLastColumn="0" w:lastRowFirstColumn="0" w:lastRowLastColumn="0"/>
             </w:pPr>
@@ -4720,7 +4720,7 @@
           </w:tcPr>
           <w:p>
             <w:pPr>
-              <w:spacing w:line="240" w:lineRule="auto"/>
+              <w:spacing w:line="360" w:lineRule="auto"/>
               <w:jc w:val="center"/>
               <w:cnfStyle w:val="000000100000" w:firstRow="0" w:lastRow="0" w:firstColumn="0" w:lastColumn="0" w:oddVBand="0" w:evenVBand="0" w:oddHBand="1" w:evenHBand="0" w:firstRowFirstColumn="0" w:firstRowLastColumn="0" w:lastRowFirstColumn="0" w:lastRowLastColumn="0"/>
             </w:pPr>
@@ -4737,7 +4737,7 @@
           </w:tcPr>
           <w:p>
             <w:pPr>
-              <w:spacing w:line="240" w:lineRule="auto"/>
+              <w:spacing w:line="360" w:lineRule="auto"/>
               <w:jc w:val="center"/>
               <w:cnfStyle w:val="000000100000" w:firstRow="0" w:lastRow="0" w:firstColumn="0" w:lastColumn="0" w:oddVBand="0" w:evenVBand="0" w:oddHBand="1" w:evenHBand="0" w:firstRowFirstColumn="0" w:firstRowLastColumn="0" w:lastRowFirstColumn="0" w:lastRowLastColumn="0"/>
             </w:pPr>
@@ -4754,7 +4754,7 @@
           </w:tcPr>
           <w:p>
             <w:pPr>
-              <w:spacing w:line="240" w:lineRule="auto"/>
+              <w:spacing w:line="360" w:lineRule="auto"/>
               <w:jc w:val="center"/>
               <w:cnfStyle w:val="000000100000" w:firstRow="0" w:lastRow="0" w:firstColumn="0" w:lastColumn="0" w:oddVBand="0" w:evenVBand="0" w:oddHBand="1" w:evenHBand="0" w:firstRowFirstColumn="0" w:firstRowLastColumn="0" w:lastRowFirstColumn="0" w:lastRowLastColumn="0"/>
             </w:pPr>
@@ -4771,7 +4771,7 @@
           </w:tcPr>
           <w:p>
             <w:pPr>
-              <w:spacing w:line="240" w:lineRule="auto"/>
+              <w:spacing w:line="360" w:lineRule="auto"/>
               <w:jc w:val="center"/>
               <w:cnfStyle w:val="000000100000" w:firstRow="0" w:lastRow="0" w:firstColumn="0" w:lastColumn="0" w:oddVBand="0" w:evenVBand="0" w:oddHBand="1" w:evenHBand="0" w:firstRowFirstColumn="0" w:firstRowLastColumn="0" w:lastRowFirstColumn="0" w:lastRowLastColumn="0"/>
             </w:pPr>
@@ -4789,7 +4789,7 @@
           </w:tcPr>
           <w:p>
             <w:pPr>
-              <w:spacing w:line="240" w:lineRule="auto"/>
+              <w:spacing w:line="360" w:lineRule="auto"/>
               <w:jc w:val="center"/>
               <w:cnfStyle w:val="000000100000" w:firstRow="0" w:lastRow="0" w:firstColumn="0" w:lastColumn="0" w:oddVBand="0" w:evenVBand="0" w:oddHBand="1" w:evenHBand="0" w:firstRowFirstColumn="0" w:firstRowLastColumn="0" w:lastRowFirstColumn="0" w:lastRowLastColumn="0"/>
             </w:pPr>
@@ -4807,7 +4807,7 @@
           </w:tcPr>
           <w:p>
             <w:pPr>
-              <w:spacing w:line="240" w:lineRule="auto"/>
+              <w:spacing w:line="360" w:lineRule="auto"/>
               <w:jc w:val="center"/>
               <w:rPr>
                 <w:b w:val="0"/>
@@ -4825,7 +4825,7 @@
           </w:tcPr>
           <w:p>
             <w:pPr>
-              <w:spacing w:line="240" w:lineRule="auto"/>
+              <w:spacing w:line="360" w:lineRule="auto"/>
               <w:jc w:val="center"/>
               <w:cnfStyle w:val="000000000000" w:firstRow="0" w:lastRow="0" w:firstColumn="0" w:lastColumn="0" w:oddVBand="0" w:evenVBand="0" w:oddHBand="0" w:evenHBand="0" w:firstRowFirstColumn="0" w:firstRowLastColumn="0" w:lastRowFirstColumn="0" w:lastRowLastColumn="0"/>
             </w:pPr>
@@ -4842,7 +4842,7 @@
           </w:tcPr>
           <w:p>
             <w:pPr>
-              <w:spacing w:line="240" w:lineRule="auto"/>
+              <w:spacing w:line="360" w:lineRule="auto"/>
               <w:jc w:val="center"/>
               <w:cnfStyle w:val="000000000000" w:firstRow="0" w:lastRow="0" w:firstColumn="0" w:lastColumn="0" w:oddVBand="0" w:evenVBand="0" w:oddHBand="0" w:evenHBand="0" w:firstRowFirstColumn="0" w:firstRowLastColumn="0" w:lastRowFirstColumn="0" w:lastRowLastColumn="0"/>
             </w:pPr>
@@ -4859,7 +4859,7 @@
           </w:tcPr>
           <w:p>
             <w:pPr>
-              <w:spacing w:line="240" w:lineRule="auto"/>
+              <w:spacing w:line="360" w:lineRule="auto"/>
               <w:jc w:val="center"/>
               <w:cnfStyle w:val="000000000000" w:firstRow="0" w:lastRow="0" w:firstColumn="0" w:lastColumn="0" w:oddVBand="0" w:evenVBand="0" w:oddHBand="0" w:evenHBand="0" w:firstRowFirstColumn="0" w:firstRowLastColumn="0" w:lastRowFirstColumn="0" w:lastRowLastColumn="0"/>
             </w:pPr>
@@ -4876,7 +4876,7 @@
           </w:tcPr>
           <w:p>
             <w:pPr>
-              <w:spacing w:line="240" w:lineRule="auto"/>
+              <w:spacing w:line="360" w:lineRule="auto"/>
               <w:jc w:val="center"/>
               <w:cnfStyle w:val="000000000000" w:firstRow="0" w:lastRow="0" w:firstColumn="0" w:lastColumn="0" w:oddVBand="0" w:evenVBand="0" w:oddHBand="0" w:evenHBand="0" w:firstRowFirstColumn="0" w:firstRowLastColumn="0" w:lastRowFirstColumn="0" w:lastRowLastColumn="0"/>
             </w:pPr>
@@ -4893,7 +4893,7 @@
           </w:tcPr>
           <w:p>
             <w:pPr>
-              <w:spacing w:line="240" w:lineRule="auto"/>
+              <w:spacing w:line="360" w:lineRule="auto"/>
               <w:jc w:val="center"/>
               <w:cnfStyle w:val="000000000000" w:firstRow="0" w:lastRow="0" w:firstColumn="0" w:lastColumn="0" w:oddVBand="0" w:evenVBand="0" w:oddHBand="0" w:evenHBand="0" w:firstRowFirstColumn="0" w:firstRowLastColumn="0" w:lastRowFirstColumn="0" w:lastRowLastColumn="0"/>
             </w:pPr>
@@ -4911,7 +4911,7 @@
           </w:tcPr>
           <w:p>
             <w:pPr>
-              <w:spacing w:line="240" w:lineRule="auto"/>
+              <w:spacing w:line="360" w:lineRule="auto"/>
               <w:jc w:val="center"/>
               <w:cnfStyle w:val="000000000000" w:firstRow="0" w:lastRow="0" w:firstColumn="0" w:lastColumn="0" w:oddVBand="0" w:evenVBand="0" w:oddHBand="0" w:evenHBand="0" w:firstRowFirstColumn="0" w:firstRowLastColumn="0" w:lastRowFirstColumn="0" w:lastRowLastColumn="0"/>
             </w:pPr>
@@ -4932,7 +4932,7 @@
           </w:tcPr>
           <w:p>
             <w:pPr>
-              <w:spacing w:line="240" w:lineRule="auto"/>
+              <w:spacing w:line="360" w:lineRule="auto"/>
               <w:jc w:val="center"/>
               <w:rPr>
                 <w:b w:val="0"/>
@@ -4950,7 +4950,7 @@
           </w:tcPr>
           <w:p>
             <w:pPr>
-              <w:spacing w:line="240" w:lineRule="auto"/>
+              <w:spacing w:line="360" w:lineRule="auto"/>
               <w:jc w:val="center"/>
               <w:cnfStyle w:val="000000100000" w:firstRow="0" w:lastRow="0" w:firstColumn="0" w:lastColumn="0" w:oddVBand="0" w:evenVBand="0" w:oddHBand="1" w:evenHBand="0" w:firstRowFirstColumn="0" w:firstRowLastColumn="0" w:lastRowFirstColumn="0" w:lastRowLastColumn="0"/>
             </w:pPr>
@@ -4964,7 +4964,7 @@
           </w:tcPr>
           <w:p>
             <w:pPr>
-              <w:spacing w:line="240" w:lineRule="auto"/>
+              <w:spacing w:line="360" w:lineRule="auto"/>
               <w:jc w:val="center"/>
               <w:cnfStyle w:val="000000100000" w:firstRow="0" w:lastRow="0" w:firstColumn="0" w:lastColumn="0" w:oddVBand="0" w:evenVBand="0" w:oddHBand="1" w:evenHBand="0" w:firstRowFirstColumn="0" w:firstRowLastColumn="0" w:lastRowFirstColumn="0" w:lastRowLastColumn="0"/>
             </w:pPr>
@@ -4981,7 +4981,7 @@
           </w:tcPr>
           <w:p>
             <w:pPr>
-              <w:spacing w:line="240" w:lineRule="auto"/>
+              <w:spacing w:line="360" w:lineRule="auto"/>
               <w:jc w:val="center"/>
               <w:cnfStyle w:val="000000100000" w:firstRow="0" w:lastRow="0" w:firstColumn="0" w:lastColumn="0" w:oddVBand="0" w:evenVBand="0" w:oddHBand="1" w:evenHBand="0" w:firstRowFirstColumn="0" w:firstRowLastColumn="0" w:lastRowFirstColumn="0" w:lastRowLastColumn="0"/>
             </w:pPr>
@@ -4998,7 +4998,7 @@
           </w:tcPr>
           <w:p>
             <w:pPr>
-              <w:spacing w:line="240" w:lineRule="auto"/>
+              <w:spacing w:line="360" w:lineRule="auto"/>
               <w:jc w:val="center"/>
               <w:cnfStyle w:val="000000100000" w:firstRow="0" w:lastRow="0" w:firstColumn="0" w:lastColumn="0" w:oddVBand="0" w:evenVBand="0" w:oddHBand="1" w:evenHBand="0" w:firstRowFirstColumn="0" w:firstRowLastColumn="0" w:lastRowFirstColumn="0" w:lastRowLastColumn="0"/>
             </w:pPr>
@@ -5015,7 +5015,7 @@
           </w:tcPr>
           <w:p>
             <w:pPr>
-              <w:spacing w:line="240" w:lineRule="auto"/>
+              <w:spacing w:line="360" w:lineRule="auto"/>
               <w:jc w:val="center"/>
               <w:cnfStyle w:val="000000100000" w:firstRow="0" w:lastRow="0" w:firstColumn="0" w:lastColumn="0" w:oddVBand="0" w:evenVBand="0" w:oddHBand="1" w:evenHBand="0" w:firstRowFirstColumn="0" w:firstRowLastColumn="0" w:lastRowFirstColumn="0" w:lastRowLastColumn="0"/>
             </w:pPr>
@@ -5033,7 +5033,7 @@
           </w:tcPr>
           <w:p>
             <w:pPr>
-              <w:spacing w:line="240" w:lineRule="auto"/>
+              <w:spacing w:line="360" w:lineRule="auto"/>
               <w:jc w:val="center"/>
               <w:cnfStyle w:val="000000100000" w:firstRow="0" w:lastRow="0" w:firstColumn="0" w:lastColumn="0" w:oddVBand="0" w:evenVBand="0" w:oddHBand="1" w:evenHBand="0" w:firstRowFirstColumn="0" w:firstRowLastColumn="0" w:lastRowFirstColumn="0" w:lastRowLastColumn="0"/>
             </w:pPr>
@@ -5051,7 +5051,7 @@
           </w:tcPr>
           <w:p>
             <w:pPr>
-              <w:spacing w:line="240" w:lineRule="auto"/>
+              <w:spacing w:line="360" w:lineRule="auto"/>
               <w:jc w:val="center"/>
               <w:rPr>
                 <w:b w:val="0"/>
@@ -5069,7 +5069,7 @@
           </w:tcPr>
           <w:p>
             <w:pPr>
-              <w:spacing w:line="240" w:lineRule="auto"/>
+              <w:spacing w:line="360" w:lineRule="auto"/>
               <w:jc w:val="center"/>
               <w:cnfStyle w:val="000000000000" w:firstRow="0" w:lastRow="0" w:firstColumn="0" w:lastColumn="0" w:oddVBand="0" w:evenVBand="0" w:oddHBand="0" w:evenHBand="0" w:firstRowFirstColumn="0" w:firstRowLastColumn="0" w:lastRowFirstColumn="0" w:lastRowLastColumn="0"/>
             </w:pPr>
@@ -5083,7 +5083,7 @@
           </w:tcPr>
           <w:p>
             <w:pPr>
-              <w:spacing w:line="240" w:lineRule="auto"/>
+              <w:spacing w:line="360" w:lineRule="auto"/>
               <w:jc w:val="center"/>
               <w:cnfStyle w:val="000000000000" w:firstRow="0" w:lastRow="0" w:firstColumn="0" w:lastColumn="0" w:oddVBand="0" w:evenVBand="0" w:oddHBand="0" w:evenHBand="0" w:firstRowFirstColumn="0" w:firstRowLastColumn="0" w:lastRowFirstColumn="0" w:lastRowLastColumn="0"/>
             </w:pPr>
@@ -5100,7 +5100,7 @@
           </w:tcPr>
           <w:p>
             <w:pPr>
-              <w:spacing w:line="240" w:lineRule="auto"/>
+              <w:spacing w:line="360" w:lineRule="auto"/>
               <w:jc w:val="center"/>
               <w:cnfStyle w:val="000000000000" w:firstRow="0" w:lastRow="0" w:firstColumn="0" w:lastColumn="0" w:oddVBand="0" w:evenVBand="0" w:oddHBand="0" w:evenHBand="0" w:firstRowFirstColumn="0" w:firstRowLastColumn="0" w:lastRowFirstColumn="0" w:lastRowLastColumn="0"/>
             </w:pPr>
@@ -5117,7 +5117,7 @@
           </w:tcPr>
           <w:p>
             <w:pPr>
-              <w:spacing w:line="240" w:lineRule="auto"/>
+              <w:spacing w:line="360" w:lineRule="auto"/>
               <w:jc w:val="center"/>
               <w:cnfStyle w:val="000000000000" w:firstRow="0" w:lastRow="0" w:firstColumn="0" w:lastColumn="0" w:oddVBand="0" w:evenVBand="0" w:oddHBand="0" w:evenHBand="0" w:firstRowFirstColumn="0" w:firstRowLastColumn="0" w:lastRowFirstColumn="0" w:lastRowLastColumn="0"/>
             </w:pPr>
@@ -5134,7 +5134,7 @@
           </w:tcPr>
           <w:p>
             <w:pPr>
-              <w:spacing w:line="240" w:lineRule="auto"/>
+              <w:spacing w:line="360" w:lineRule="auto"/>
               <w:jc w:val="center"/>
               <w:cnfStyle w:val="000000000000" w:firstRow="0" w:lastRow="0" w:firstColumn="0" w:lastColumn="0" w:oddVBand="0" w:evenVBand="0" w:oddHBand="0" w:evenHBand="0" w:firstRowFirstColumn="0" w:firstRowLastColumn="0" w:lastRowFirstColumn="0" w:lastRowLastColumn="0"/>
             </w:pPr>
@@ -5152,7 +5152,7 @@
           </w:tcPr>
           <w:p>
             <w:pPr>
-              <w:spacing w:line="240" w:lineRule="auto"/>
+              <w:spacing w:line="360" w:lineRule="auto"/>
               <w:jc w:val="center"/>
               <w:cnfStyle w:val="000000000000" w:firstRow="0" w:lastRow="0" w:firstColumn="0" w:lastColumn="0" w:oddVBand="0" w:evenVBand="0" w:oddHBand="0" w:evenHBand="0" w:firstRowFirstColumn="0" w:firstRowLastColumn="0" w:lastRowFirstColumn="0" w:lastRowLastColumn="0"/>
             </w:pPr>
@@ -5173,7 +5173,7 @@
           </w:tcPr>
           <w:p>
             <w:pPr>
-              <w:spacing w:line="240" w:lineRule="auto"/>
+              <w:spacing w:line="360" w:lineRule="auto"/>
               <w:jc w:val="center"/>
               <w:rPr>
                 <w:b w:val="0"/>
@@ -5191,7 +5191,7 @@
           </w:tcPr>
           <w:p>
             <w:pPr>
-              <w:spacing w:line="240" w:lineRule="auto"/>
+              <w:spacing w:line="360" w:lineRule="auto"/>
               <w:jc w:val="center"/>
               <w:cnfStyle w:val="000000100000" w:firstRow="0" w:lastRow="0" w:firstColumn="0" w:lastColumn="0" w:oddVBand="0" w:evenVBand="0" w:oddHBand="1" w:evenHBand="0" w:firstRowFirstColumn="0" w:firstRowLastColumn="0" w:lastRowFirstColumn="0" w:lastRowLastColumn="0"/>
             </w:pPr>
@@ -5205,7 +5205,7 @@
           </w:tcPr>
           <w:p>
             <w:pPr>
-              <w:spacing w:line="240" w:lineRule="auto"/>
+              <w:spacing w:line="360" w:lineRule="auto"/>
               <w:jc w:val="center"/>
               <w:cnfStyle w:val="000000100000" w:firstRow="0" w:lastRow="0" w:firstColumn="0" w:lastColumn="0" w:oddVBand="0" w:evenVBand="0" w:oddHBand="1" w:evenHBand="0" w:firstRowFirstColumn="0" w:firstRowLastColumn="0" w:lastRowFirstColumn="0" w:lastRowLastColumn="0"/>
             </w:pPr>
@@ -5222,7 +5222,7 @@
           </w:tcPr>
           <w:p>
             <w:pPr>
-              <w:spacing w:line="240" w:lineRule="auto"/>
+              <w:spacing w:line="360" w:lineRule="auto"/>
               <w:jc w:val="center"/>
               <w:cnfStyle w:val="000000100000" w:firstRow="0" w:lastRow="0" w:firstColumn="0" w:lastColumn="0" w:oddVBand="0" w:evenVBand="0" w:oddHBand="1" w:evenHBand="0" w:firstRowFirstColumn="0" w:firstRowLastColumn="0" w:lastRowFirstColumn="0" w:lastRowLastColumn="0"/>
             </w:pPr>
@@ -5239,7 +5239,7 @@
           </w:tcPr>
           <w:p>
             <w:pPr>
-              <w:spacing w:line="240" w:lineRule="auto"/>
+              <w:spacing w:line="360" w:lineRule="auto"/>
               <w:jc w:val="center"/>
               <w:cnfStyle w:val="000000100000" w:firstRow="0" w:lastRow="0" w:firstColumn="0" w:lastColumn="0" w:oddVBand="0" w:evenVBand="0" w:oddHBand="1" w:evenHBand="0" w:firstRowFirstColumn="0" w:firstRowLastColumn="0" w:lastRowFirstColumn="0" w:lastRowLastColumn="0"/>
             </w:pPr>
@@ -5256,7 +5256,7 @@
           </w:tcPr>
           <w:p>
             <w:pPr>
-              <w:spacing w:line="240" w:lineRule="auto"/>
+              <w:spacing w:line="360" w:lineRule="auto"/>
               <w:jc w:val="center"/>
               <w:cnfStyle w:val="000000100000" w:firstRow="0" w:lastRow="0" w:firstColumn="0" w:lastColumn="0" w:oddVBand="0" w:evenVBand="0" w:oddHBand="1" w:evenHBand="0" w:firstRowFirstColumn="0" w:firstRowLastColumn="0" w:lastRowFirstColumn="0" w:lastRowLastColumn="0"/>
             </w:pPr>
@@ -5274,7 +5274,7 @@
           </w:tcPr>
           <w:p>
             <w:pPr>
-              <w:spacing w:line="240" w:lineRule="auto"/>
+              <w:spacing w:line="360" w:lineRule="auto"/>
               <w:jc w:val="center"/>
               <w:cnfStyle w:val="000000100000" w:firstRow="0" w:lastRow="0" w:firstColumn="0" w:lastColumn="0" w:oddVBand="0" w:evenVBand="0" w:oddHBand="1" w:evenHBand="0" w:firstRowFirstColumn="0" w:firstRowLastColumn="0" w:lastRowFirstColumn="0" w:lastRowLastColumn="0"/>
             </w:pPr>
@@ -5291,7 +5291,7 @@
           </w:tcPr>
           <w:p>
             <w:pPr>
-              <w:spacing w:line="240" w:lineRule="auto"/>
+              <w:spacing w:line="360" w:lineRule="auto"/>
               <w:jc w:val="center"/>
               <w:rPr>
                 <w:b w:val="0"/>
@@ -5308,7 +5308,7 @@
           </w:tcPr>
           <w:p>
             <w:pPr>
-              <w:spacing w:line="240" w:lineRule="auto"/>
+              <w:spacing w:line="360" w:lineRule="auto"/>
               <w:jc w:val="center"/>
               <w:cnfStyle w:val="000000000000" w:firstRow="0" w:lastRow="0" w:firstColumn="0" w:lastColumn="0" w:oddVBand="0" w:evenVBand="0" w:oddHBand="0" w:evenHBand="0" w:firstRowFirstColumn="0" w:firstRowLastColumn="0" w:lastRowFirstColumn="0" w:lastRowLastColumn="0"/>
             </w:pPr>
@@ -5322,7 +5322,7 @@
           </w:tcPr>
           <w:p>
             <w:pPr>
-              <w:spacing w:line="240" w:lineRule="auto"/>
+              <w:spacing w:line="360" w:lineRule="auto"/>
               <w:jc w:val="center"/>
               <w:cnfStyle w:val="000000000000" w:firstRow="0" w:lastRow="0" w:firstColumn="0" w:lastColumn="0" w:oddVBand="0" w:evenVBand="0" w:oddHBand="0" w:evenHBand="0" w:firstRowFirstColumn="0" w:firstRowLastColumn="0" w:lastRowFirstColumn="0" w:lastRowLastColumn="0"/>
             </w:pPr>
@@ -5336,7 +5336,7 @@
           </w:tcPr>
           <w:p>
             <w:pPr>
-              <w:spacing w:line="240" w:lineRule="auto"/>
+              <w:spacing w:line="360" w:lineRule="auto"/>
               <w:jc w:val="center"/>
               <w:cnfStyle w:val="000000000000" w:firstRow="0" w:lastRow="0" w:firstColumn="0" w:lastColumn="0" w:oddVBand="0" w:evenVBand="0" w:oddHBand="0" w:evenHBand="0" w:firstRowFirstColumn="0" w:firstRowLastColumn="0" w:lastRowFirstColumn="0" w:lastRowLastColumn="0"/>
             </w:pPr>
@@ -5350,7 +5350,7 @@
           </w:tcPr>
           <w:p>
             <w:pPr>
-              <w:spacing w:line="240" w:lineRule="auto"/>
+              <w:spacing w:line="360" w:lineRule="auto"/>
               <w:jc w:val="center"/>
               <w:cnfStyle w:val="000000000000" w:firstRow="0" w:lastRow="0" w:firstColumn="0" w:lastColumn="0" w:oddVBand="0" w:evenVBand="0" w:oddHBand="0" w:evenHBand="0" w:firstRowFirstColumn="0" w:firstRowLastColumn="0" w:lastRowFirstColumn="0" w:lastRowLastColumn="0"/>
             </w:pPr>
@@ -5364,7 +5364,7 @@
           </w:tcPr>
           <w:p>
             <w:pPr>
-              <w:spacing w:line="240" w:lineRule="auto"/>
+              <w:spacing w:line="360" w:lineRule="auto"/>
               <w:jc w:val="center"/>
               <w:cnfStyle w:val="000000000000" w:firstRow="0" w:lastRow="0" w:firstColumn="0" w:lastColumn="0" w:oddVBand="0" w:evenVBand="0" w:oddHBand="0" w:evenHBand="0" w:firstRowFirstColumn="0" w:firstRowLastColumn="0" w:lastRowFirstColumn="0" w:lastRowLastColumn="0"/>
             </w:pPr>
@@ -5378,7 +5378,7 @@
           </w:tcPr>
           <w:p>
             <w:pPr>
-              <w:spacing w:line="240" w:lineRule="auto"/>
+              <w:spacing w:line="360" w:lineRule="auto"/>
               <w:jc w:val="center"/>
               <w:cnfStyle w:val="000000000000" w:firstRow="0" w:lastRow="0" w:firstColumn="0" w:lastColumn="0" w:oddVBand="0" w:evenVBand="0" w:oddHBand="0" w:evenHBand="0" w:firstRowFirstColumn="0" w:firstRowLastColumn="0" w:lastRowFirstColumn="0" w:lastRowLastColumn="0"/>
             </w:pPr>
@@ -5399,7 +5399,7 @@
           </w:tcPr>
           <w:p>
             <w:pPr>
-              <w:spacing w:line="240" w:lineRule="auto"/>
+              <w:spacing w:line="360" w:lineRule="auto"/>
               <w:jc w:val="center"/>
               <w:rPr>
                 <w:b w:val="0"/>
@@ -5424,7 +5424,7 @@
           </w:tcPr>
           <w:p>
             <w:pPr>
-              <w:spacing w:line="240" w:lineRule="auto"/>
+              <w:spacing w:line="360" w:lineRule="auto"/>
               <w:jc w:val="center"/>
               <w:cnfStyle w:val="000000100000" w:firstRow="0" w:lastRow="0" w:firstColumn="0" w:lastColumn="0" w:oddVBand="0" w:evenVBand="0" w:oddHBand="1" w:evenHBand="0" w:firstRowFirstColumn="0" w:firstRowLastColumn="0" w:lastRowFirstColumn="0" w:lastRowLastColumn="0"/>
             </w:pPr>
@@ -5441,7 +5441,7 @@
           </w:tcPr>
           <w:p>
             <w:pPr>
-              <w:spacing w:line="240" w:lineRule="auto"/>
+              <w:spacing w:line="360" w:lineRule="auto"/>
               <w:jc w:val="center"/>
               <w:cnfStyle w:val="000000100000" w:firstRow="0" w:lastRow="0" w:firstColumn="0" w:lastColumn="0" w:oddVBand="0" w:evenVBand="0" w:oddHBand="1" w:evenHBand="0" w:firstRowFirstColumn="0" w:firstRowLastColumn="0" w:lastRowFirstColumn="0" w:lastRowLastColumn="0"/>
             </w:pPr>
@@ -5458,7 +5458,7 @@
           </w:tcPr>
           <w:p>
             <w:pPr>
-              <w:spacing w:line="240" w:lineRule="auto"/>
+              <w:spacing w:line="360" w:lineRule="auto"/>
               <w:jc w:val="center"/>
               <w:cnfStyle w:val="000000100000" w:firstRow="0" w:lastRow="0" w:firstColumn="0" w:lastColumn="0" w:oddVBand="0" w:evenVBand="0" w:oddHBand="1" w:evenHBand="0" w:firstRowFirstColumn="0" w:firstRowLastColumn="0" w:lastRowFirstColumn="0" w:lastRowLastColumn="0"/>
             </w:pPr>
@@ -5475,7 +5475,7 @@
           </w:tcPr>
           <w:p>
             <w:pPr>
-              <w:spacing w:line="240" w:lineRule="auto"/>
+              <w:spacing w:line="360" w:lineRule="auto"/>
               <w:jc w:val="center"/>
               <w:cnfStyle w:val="000000100000" w:firstRow="0" w:lastRow="0" w:firstColumn="0" w:lastColumn="0" w:oddVBand="0" w:evenVBand="0" w:oddHBand="1" w:evenHBand="0" w:firstRowFirstColumn="0" w:firstRowLastColumn="0" w:lastRowFirstColumn="0" w:lastRowLastColumn="0"/>
             </w:pPr>
@@ -5492,7 +5492,7 @@
           </w:tcPr>
           <w:p>
             <w:pPr>
-              <w:spacing w:line="240" w:lineRule="auto"/>
+              <w:spacing w:line="360" w:lineRule="auto"/>
               <w:jc w:val="center"/>
               <w:cnfStyle w:val="000000100000" w:firstRow="0" w:lastRow="0" w:firstColumn="0" w:lastColumn="0" w:oddVBand="0" w:evenVBand="0" w:oddHBand="1" w:evenHBand="0" w:firstRowFirstColumn="0" w:firstRowLastColumn="0" w:lastRowFirstColumn="0" w:lastRowLastColumn="0"/>
             </w:pPr>
@@ -5510,7 +5510,7 @@
           </w:tcPr>
           <w:p>
             <w:pPr>
-              <w:spacing w:line="240" w:lineRule="auto"/>
+              <w:spacing w:line="360" w:lineRule="auto"/>
               <w:jc w:val="center"/>
               <w:cnfStyle w:val="000000100000" w:firstRow="0" w:lastRow="0" w:firstColumn="0" w:lastColumn="0" w:oddVBand="0" w:evenVBand="0" w:oddHBand="1" w:evenHBand="0" w:firstRowFirstColumn="0" w:firstRowLastColumn="0" w:lastRowFirstColumn="0" w:lastRowLastColumn="0"/>
             </w:pPr>
@@ -5534,7 +5534,7 @@
           </w:tcPr>
           <w:p>
             <w:pPr>
-              <w:spacing w:line="240" w:lineRule="auto"/>
+              <w:spacing w:line="360" w:lineRule="auto"/>
               <w:jc w:val="center"/>
             </w:pPr>
           </w:p>
@@ -5551,7 +5551,7 @@
           </w:tcPr>
           <w:p>
             <w:pPr>
-              <w:spacing w:line="240" w:lineRule="auto"/>
+              <w:spacing w:line="360" w:lineRule="auto"/>
               <w:jc w:val="center"/>
               <w:cnfStyle w:val="000000000000" w:firstRow="0" w:lastRow="0" w:firstColumn="0" w:lastColumn="0" w:oddVBand="0" w:evenVBand="0" w:oddHBand="0" w:evenHBand="0" w:firstRowFirstColumn="0" w:firstRowLastColumn="0" w:lastRowFirstColumn="0" w:lastRowLastColumn="0"/>
             </w:pPr>
@@ -5565,7 +5565,7 @@
           </w:tcPr>
           <w:p>
             <w:pPr>
-              <w:spacing w:line="240" w:lineRule="auto"/>
+              <w:spacing w:line="360" w:lineRule="auto"/>
               <w:jc w:val="center"/>
               <w:cnfStyle w:val="000000000000" w:firstRow="0" w:lastRow="0" w:firstColumn="0" w:lastColumn="0" w:oddVBand="0" w:evenVBand="0" w:oddHBand="0" w:evenHBand="0" w:firstRowFirstColumn="0" w:firstRowLastColumn="0" w:lastRowFirstColumn="0" w:lastRowLastColumn="0"/>
             </w:pPr>
@@ -5582,7 +5582,7 @@
           </w:tcPr>
           <w:p>
             <w:pPr>
-              <w:spacing w:line="240" w:lineRule="auto"/>
+              <w:spacing w:line="360" w:lineRule="auto"/>
               <w:jc w:val="center"/>
               <w:cnfStyle w:val="000000000000" w:firstRow="0" w:lastRow="0" w:firstColumn="0" w:lastColumn="0" w:oddVBand="0" w:evenVBand="0" w:oddHBand="0" w:evenHBand="0" w:firstRowFirstColumn="0" w:firstRowLastColumn="0" w:lastRowFirstColumn="0" w:lastRowLastColumn="0"/>
             </w:pPr>
@@ -5599,7 +5599,7 @@
           </w:tcPr>
           <w:p>
             <w:pPr>
-              <w:spacing w:line="240" w:lineRule="auto"/>
+              <w:spacing w:line="360" w:lineRule="auto"/>
               <w:jc w:val="center"/>
               <w:cnfStyle w:val="000000000000" w:firstRow="0" w:lastRow="0" w:firstColumn="0" w:lastColumn="0" w:oddVBand="0" w:evenVBand="0" w:oddHBand="0" w:evenHBand="0" w:firstRowFirstColumn="0" w:firstRowLastColumn="0" w:lastRowFirstColumn="0" w:lastRowLastColumn="0"/>
             </w:pPr>
@@ -5616,7 +5616,7 @@
           </w:tcPr>
           <w:p>
             <w:pPr>
-              <w:spacing w:line="240" w:lineRule="auto"/>
+              <w:spacing w:line="360" w:lineRule="auto"/>
               <w:jc w:val="center"/>
               <w:cnfStyle w:val="000000000000" w:firstRow="0" w:lastRow="0" w:firstColumn="0" w:lastColumn="0" w:oddVBand="0" w:evenVBand="0" w:oddHBand="0" w:evenHBand="0" w:firstRowFirstColumn="0" w:firstRowLastColumn="0" w:lastRowFirstColumn="0" w:lastRowLastColumn="0"/>
             </w:pPr>
@@ -5634,7 +5634,7 @@
           </w:tcPr>
           <w:p>
             <w:pPr>
-              <w:spacing w:line="240" w:lineRule="auto"/>
+              <w:spacing w:line="360" w:lineRule="auto"/>
               <w:jc w:val="center"/>
               <w:cnfStyle w:val="000000000000" w:firstRow="0" w:lastRow="0" w:firstColumn="0" w:lastColumn="0" w:oddVBand="0" w:evenVBand="0" w:oddHBand="0" w:evenHBand="0" w:firstRowFirstColumn="0" w:firstRowLastColumn="0" w:lastRowFirstColumn="0" w:lastRowLastColumn="0"/>
             </w:pPr>
@@ -5658,7 +5658,7 @@
           </w:tcPr>
           <w:p>
             <w:pPr>
-              <w:spacing w:line="240" w:lineRule="auto"/>
+              <w:spacing w:line="360" w:lineRule="auto"/>
               <w:jc w:val="center"/>
             </w:pPr>
           </w:p>
@@ -5675,7 +5675,7 @@
           </w:tcPr>
           <w:p>
             <w:pPr>
-              <w:spacing w:line="240" w:lineRule="auto"/>
+              <w:spacing w:line="360" w:lineRule="auto"/>
               <w:jc w:val="center"/>
               <w:cnfStyle w:val="000000100000" w:firstRow="0" w:lastRow="0" w:firstColumn="0" w:lastColumn="0" w:oddVBand="0" w:evenVBand="0" w:oddHBand="1" w:evenHBand="0" w:firstRowFirstColumn="0" w:firstRowLastColumn="0" w:lastRowFirstColumn="0" w:lastRowLastColumn="0"/>
             </w:pPr>
@@ -5689,7 +5689,7 @@
           </w:tcPr>
           <w:p>
             <w:pPr>
-              <w:spacing w:line="240" w:lineRule="auto"/>
+              <w:spacing w:line="360" w:lineRule="auto"/>
               <w:jc w:val="center"/>
               <w:cnfStyle w:val="000000100000" w:firstRow="0" w:lastRow="0" w:firstColumn="0" w:lastColumn="0" w:oddVBand="0" w:evenVBand="0" w:oddHBand="1" w:evenHBand="0" w:firstRowFirstColumn="0" w:firstRowLastColumn="0" w:lastRowFirstColumn="0" w:lastRowLastColumn="0"/>
             </w:pPr>
@@ -5706,7 +5706,7 @@
           </w:tcPr>
           <w:p>
             <w:pPr>
-              <w:spacing w:line="240" w:lineRule="auto"/>
+              <w:spacing w:line="360" w:lineRule="auto"/>
               <w:jc w:val="center"/>
               <w:cnfStyle w:val="000000100000" w:firstRow="0" w:lastRow="0" w:firstColumn="0" w:lastColumn="0" w:oddVBand="0" w:evenVBand="0" w:oddHBand="1" w:evenHBand="0" w:firstRowFirstColumn="0" w:firstRowLastColumn="0" w:lastRowFirstColumn="0" w:lastRowLastColumn="0"/>
             </w:pPr>
@@ -5723,7 +5723,7 @@
           </w:tcPr>
           <w:p>
             <w:pPr>
-              <w:spacing w:line="240" w:lineRule="auto"/>
+              <w:spacing w:line="360" w:lineRule="auto"/>
               <w:jc w:val="center"/>
               <w:cnfStyle w:val="000000100000" w:firstRow="0" w:lastRow="0" w:firstColumn="0" w:lastColumn="0" w:oddVBand="0" w:evenVBand="0" w:oddHBand="1" w:evenHBand="0" w:firstRowFirstColumn="0" w:firstRowLastColumn="0" w:lastRowFirstColumn="0" w:lastRowLastColumn="0"/>
             </w:pPr>
@@ -5740,7 +5740,7 @@
           </w:tcPr>
           <w:p>
             <w:pPr>
-              <w:spacing w:line="240" w:lineRule="auto"/>
+              <w:spacing w:line="360" w:lineRule="auto"/>
               <w:jc w:val="center"/>
               <w:cnfStyle w:val="000000100000" w:firstRow="0" w:lastRow="0" w:firstColumn="0" w:lastColumn="0" w:oddVBand="0" w:evenVBand="0" w:oddHBand="1" w:evenHBand="0" w:firstRowFirstColumn="0" w:firstRowLastColumn="0" w:lastRowFirstColumn="0" w:lastRowLastColumn="0"/>
             </w:pPr>
@@ -5758,7 +5758,7 @@
           </w:tcPr>
           <w:p>
             <w:pPr>
-              <w:spacing w:line="240" w:lineRule="auto"/>
+              <w:spacing w:line="360" w:lineRule="auto"/>
               <w:jc w:val="center"/>
               <w:cnfStyle w:val="000000100000" w:firstRow="0" w:lastRow="0" w:firstColumn="0" w:lastColumn="0" w:oddVBand="0" w:evenVBand="0" w:oddHBand="1" w:evenHBand="0" w:firstRowFirstColumn="0" w:firstRowLastColumn="0" w:lastRowFirstColumn="0" w:lastRowLastColumn="0"/>
             </w:pPr>
@@ -5779,7 +5779,7 @@
           </w:tcPr>
           <w:p>
             <w:pPr>
-              <w:spacing w:line="240" w:lineRule="auto"/>
+              <w:spacing w:line="360" w:lineRule="auto"/>
               <w:jc w:val="center"/>
             </w:pPr>
           </w:p>
@@ -5796,7 +5796,7 @@
           </w:tcPr>
           <w:p>
             <w:pPr>
-              <w:spacing w:line="240" w:lineRule="auto"/>
+              <w:spacing w:line="360" w:lineRule="auto"/>
               <w:jc w:val="center"/>
               <w:cnfStyle w:val="000000000000" w:firstRow="0" w:lastRow="0" w:firstColumn="0" w:lastColumn="0" w:oddVBand="0" w:evenVBand="0" w:oddHBand="0" w:evenHBand="0" w:firstRowFirstColumn="0" w:firstRowLastColumn="0" w:lastRowFirstColumn="0" w:lastRowLastColumn="0"/>
             </w:pPr>
@@ -5813,7 +5813,7 @@
           </w:tcPr>
           <w:p>
             <w:pPr>
-              <w:spacing w:line="240" w:lineRule="auto"/>
+              <w:spacing w:line="360" w:lineRule="auto"/>
               <w:jc w:val="center"/>
               <w:cnfStyle w:val="000000000000" w:firstRow="0" w:lastRow="0" w:firstColumn="0" w:lastColumn="0" w:oddVBand="0" w:evenVBand="0" w:oddHBand="0" w:evenHBand="0" w:firstRowFirstColumn="0" w:firstRowLastColumn="0" w:lastRowFirstColumn="0" w:lastRowLastColumn="0"/>
             </w:pPr>
@@ -5833,7 +5833,7 @@
           </w:tcPr>
           <w:p>
             <w:pPr>
-              <w:spacing w:line="240" w:lineRule="auto"/>
+              <w:spacing w:line="360" w:lineRule="auto"/>
               <w:jc w:val="center"/>
               <w:cnfStyle w:val="000000000000" w:firstRow="0" w:lastRow="0" w:firstColumn="0" w:lastColumn="0" w:oddVBand="0" w:evenVBand="0" w:oddHBand="0" w:evenHBand="0" w:firstRowFirstColumn="0" w:firstRowLastColumn="0" w:lastRowFirstColumn="0" w:lastRowLastColumn="0"/>
             </w:pPr>
@@ -5853,7 +5853,7 @@
           </w:tcPr>
           <w:p>
             <w:pPr>
-              <w:spacing w:line="240" w:lineRule="auto"/>
+              <w:spacing w:line="360" w:lineRule="auto"/>
               <w:jc w:val="center"/>
               <w:cnfStyle w:val="000000000000" w:firstRow="0" w:lastRow="0" w:firstColumn="0" w:lastColumn="0" w:oddVBand="0" w:evenVBand="0" w:oddHBand="0" w:evenHBand="0" w:firstRowFirstColumn="0" w:firstRowLastColumn="0" w:lastRowFirstColumn="0" w:lastRowLastColumn="0"/>
             </w:pPr>
@@ -5873,7 +5873,7 @@
           </w:tcPr>
           <w:p>
             <w:pPr>
-              <w:spacing w:line="240" w:lineRule="auto"/>
+              <w:spacing w:line="360" w:lineRule="auto"/>
               <w:jc w:val="center"/>
               <w:cnfStyle w:val="000000000000" w:firstRow="0" w:lastRow="0" w:firstColumn="0" w:lastColumn="0" w:oddVBand="0" w:evenVBand="0" w:oddHBand="0" w:evenHBand="0" w:firstRowFirstColumn="0" w:firstRowLastColumn="0" w:lastRowFirstColumn="0" w:lastRowLastColumn="0"/>
             </w:pPr>
@@ -5894,7 +5894,7 @@
           </w:tcPr>
           <w:p>
             <w:pPr>
-              <w:spacing w:line="240" w:lineRule="auto"/>
+              <w:spacing w:line="360" w:lineRule="auto"/>
               <w:jc w:val="center"/>
               <w:cnfStyle w:val="000000000000" w:firstRow="0" w:lastRow="0" w:firstColumn="0" w:lastColumn="0" w:oddVBand="0" w:evenVBand="0" w:oddHBand="0" w:evenHBand="0" w:firstRowFirstColumn="0" w:firstRowLastColumn="0" w:lastRowFirstColumn="0" w:lastRowLastColumn="0"/>
             </w:pPr>
@@ -5902,11 +5902,6 @@
         </w:tc>
       </w:tr>
     </w:tbl>
-    <w:p>
-      <w:pPr>
-        <w:pStyle w:val="TableCaption"/>
-      </w:pPr>
-    </w:p>
     <w:p>
       <w:pPr>
         <w:spacing w:line="240" w:lineRule="auto"/>
@@ -5964,7 +5959,7 @@
           <w:p>
             <w:pPr>
               <w:pStyle w:val="Compact"/>
-              <w:spacing w:before="0" w:after="0" w:line="264" w:lineRule="auto"/>
+              <w:spacing w:before="0" w:after="0" w:line="360" w:lineRule="auto"/>
               <w:jc w:val="center"/>
             </w:pPr>
             <w:r>
@@ -5984,7 +5979,7 @@
           <w:p>
             <w:pPr>
               <w:pStyle w:val="Compact"/>
-              <w:spacing w:before="0" w:after="0" w:line="264" w:lineRule="auto"/>
+              <w:spacing w:before="0" w:after="0" w:line="360" w:lineRule="auto"/>
               <w:jc w:val="center"/>
             </w:pPr>
             <w:r>
@@ -6004,11 +5999,14 @@
           <w:p>
             <w:pPr>
               <w:pStyle w:val="Compact"/>
-              <w:spacing w:before="0" w:after="0" w:line="264" w:lineRule="auto"/>
-              <w:jc w:val="center"/>
-            </w:pPr>
-            <w:r>
-              <w:t>Percent Fish in Diet</w:t>
+              <w:spacing w:before="0" w:after="0" w:line="360" w:lineRule="auto"/>
+              <w:jc w:val="center"/>
+            </w:pPr>
+            <w:r>
+              <w:t>Fish in Diet</w:t>
+            </w:r>
+            <w:r>
+              <w:t xml:space="preserve"> (%)</w:t>
             </w:r>
           </w:p>
         </w:tc>
@@ -6024,11 +6022,14 @@
           <w:p>
             <w:pPr>
               <w:pStyle w:val="Compact"/>
-              <w:spacing w:before="0" w:after="0" w:line="264" w:lineRule="auto"/>
+              <w:spacing w:before="0" w:after="0" w:line="360" w:lineRule="auto"/>
               <w:jc w:val="center"/>
             </w:pPr>
             <w:r>
               <w:t>g Fish Consumed</w:t>
+            </w:r>
+            <w:r>
+              <w:t xml:space="preserve"> (g)</w:t>
             </w:r>
           </w:p>
         </w:tc>
@@ -6046,7 +6047,7 @@
           <w:p>
             <w:pPr>
               <w:pStyle w:val="Compact"/>
-              <w:spacing w:before="0" w:after="0" w:line="264" w:lineRule="auto"/>
+              <w:spacing w:before="0" w:after="0" w:line="360" w:lineRule="auto"/>
               <w:jc w:val="center"/>
             </w:pPr>
             <w:r>
@@ -6066,7 +6067,7 @@
           <w:p>
             <w:pPr>
               <w:pStyle w:val="Compact"/>
-              <w:spacing w:before="0" w:after="0" w:line="264" w:lineRule="auto"/>
+              <w:spacing w:before="0" w:after="0" w:line="360" w:lineRule="auto"/>
               <w:jc w:val="center"/>
             </w:pPr>
             <w:r>
@@ -6085,7 +6086,7 @@
           <w:p>
             <w:pPr>
               <w:pStyle w:val="Compact"/>
-              <w:spacing w:before="0" w:after="0" w:line="264" w:lineRule="auto"/>
+              <w:spacing w:before="0" w:after="0" w:line="360" w:lineRule="auto"/>
               <w:jc w:val="center"/>
             </w:pPr>
             <w:r>
@@ -6104,7 +6105,7 @@
           <w:p>
             <w:pPr>
               <w:pStyle w:val="Compact"/>
-              <w:spacing w:before="0" w:after="0" w:line="264" w:lineRule="auto"/>
+              <w:spacing w:before="0" w:after="0" w:line="360" w:lineRule="auto"/>
               <w:jc w:val="center"/>
             </w:pPr>
             <w:r>
@@ -6123,7 +6124,7 @@
           <w:p>
             <w:pPr>
               <w:pStyle w:val="Compact"/>
-              <w:spacing w:before="0" w:after="0" w:line="264" w:lineRule="auto"/>
+              <w:spacing w:before="0" w:after="0" w:line="360" w:lineRule="auto"/>
               <w:jc w:val="center"/>
             </w:pPr>
           </w:p>
@@ -6137,7 +6138,7 @@
           <w:p>
             <w:pPr>
               <w:pStyle w:val="Compact"/>
-              <w:spacing w:before="0" w:after="0" w:line="264" w:lineRule="auto"/>
+              <w:spacing w:before="0" w:after="0" w:line="360" w:lineRule="auto"/>
               <w:jc w:val="center"/>
             </w:pPr>
           </w:p>
@@ -6150,7 +6151,7 @@
           <w:p>
             <w:pPr>
               <w:pStyle w:val="Compact"/>
-              <w:spacing w:before="0" w:after="0" w:line="264" w:lineRule="auto"/>
+              <w:spacing w:before="0" w:after="0" w:line="360" w:lineRule="auto"/>
               <w:jc w:val="center"/>
             </w:pPr>
             <w:r>
@@ -6166,7 +6167,7 @@
           <w:p>
             <w:pPr>
               <w:pStyle w:val="Compact"/>
-              <w:spacing w:before="0" w:after="0" w:line="264" w:lineRule="auto"/>
+              <w:spacing w:before="0" w:after="0" w:line="360" w:lineRule="auto"/>
               <w:jc w:val="center"/>
             </w:pPr>
             <w:r>
@@ -6185,7 +6186,7 @@
           <w:p>
             <w:pPr>
               <w:pStyle w:val="Compact"/>
-              <w:spacing w:before="0" w:after="0" w:line="264" w:lineRule="auto"/>
+              <w:spacing w:before="0" w:after="0" w:line="360" w:lineRule="auto"/>
               <w:jc w:val="center"/>
             </w:pPr>
           </w:p>
@@ -6199,7 +6200,7 @@
           <w:p>
             <w:pPr>
               <w:pStyle w:val="Compact"/>
-              <w:spacing w:before="0" w:after="0" w:line="264" w:lineRule="auto"/>
+              <w:spacing w:before="0" w:after="0" w:line="360" w:lineRule="auto"/>
               <w:jc w:val="center"/>
             </w:pPr>
           </w:p>
@@ -6212,7 +6213,7 @@
           <w:p>
             <w:pPr>
               <w:pStyle w:val="Compact"/>
-              <w:spacing w:before="0" w:after="0" w:line="264" w:lineRule="auto"/>
+              <w:spacing w:before="0" w:after="0" w:line="360" w:lineRule="auto"/>
               <w:jc w:val="center"/>
             </w:pPr>
             <w:r>
@@ -6228,7 +6229,7 @@
           <w:p>
             <w:pPr>
               <w:pStyle w:val="Compact"/>
-              <w:spacing w:before="0" w:after="0" w:line="264" w:lineRule="auto"/>
+              <w:spacing w:before="0" w:after="0" w:line="360" w:lineRule="auto"/>
               <w:jc w:val="center"/>
             </w:pPr>
             <w:r>
@@ -6247,7 +6248,7 @@
           <w:p>
             <w:pPr>
               <w:pStyle w:val="Compact"/>
-              <w:spacing w:before="0" w:after="0" w:line="264" w:lineRule="auto"/>
+              <w:spacing w:before="0" w:after="0" w:line="360" w:lineRule="auto"/>
               <w:jc w:val="center"/>
             </w:pPr>
           </w:p>
@@ -6261,7 +6262,7 @@
           <w:p>
             <w:pPr>
               <w:pStyle w:val="Compact"/>
-              <w:spacing w:before="0" w:after="0" w:line="264" w:lineRule="auto"/>
+              <w:spacing w:before="0" w:after="0" w:line="360" w:lineRule="auto"/>
               <w:jc w:val="center"/>
             </w:pPr>
           </w:p>
@@ -6274,7 +6275,7 @@
           <w:p>
             <w:pPr>
               <w:pStyle w:val="Compact"/>
-              <w:spacing w:before="0" w:after="0" w:line="264" w:lineRule="auto"/>
+              <w:spacing w:before="0" w:after="0" w:line="360" w:lineRule="auto"/>
               <w:jc w:val="center"/>
             </w:pPr>
             <w:r>
@@ -6290,7 +6291,7 @@
           <w:p>
             <w:pPr>
               <w:pStyle w:val="Compact"/>
-              <w:spacing w:before="0" w:after="0" w:line="264" w:lineRule="auto"/>
+              <w:spacing w:before="0" w:after="0" w:line="360" w:lineRule="auto"/>
               <w:jc w:val="center"/>
             </w:pPr>
             <w:r>
@@ -6309,7 +6310,7 @@
           <w:p>
             <w:pPr>
               <w:pStyle w:val="Compact"/>
-              <w:spacing w:before="0" w:after="0" w:line="264" w:lineRule="auto"/>
+              <w:spacing w:before="0" w:after="0" w:line="360" w:lineRule="auto"/>
               <w:jc w:val="center"/>
             </w:pPr>
           </w:p>
@@ -6323,7 +6324,7 @@
           <w:p>
             <w:pPr>
               <w:pStyle w:val="Compact"/>
-              <w:spacing w:before="0" w:after="0" w:line="264" w:lineRule="auto"/>
+              <w:spacing w:before="0" w:after="0" w:line="360" w:lineRule="auto"/>
               <w:jc w:val="center"/>
             </w:pPr>
           </w:p>
@@ -6336,7 +6337,7 @@
           <w:p>
             <w:pPr>
               <w:pStyle w:val="Compact"/>
-              <w:spacing w:before="0" w:after="0" w:line="264" w:lineRule="auto"/>
+              <w:spacing w:before="0" w:after="0" w:line="360" w:lineRule="auto"/>
               <w:jc w:val="center"/>
             </w:pPr>
             <w:r>
@@ -6352,7 +6353,7 @@
           <w:p>
             <w:pPr>
               <w:pStyle w:val="Compact"/>
-              <w:spacing w:before="0" w:after="0" w:line="264" w:lineRule="auto"/>
+              <w:spacing w:before="0" w:after="0" w:line="360" w:lineRule="auto"/>
               <w:jc w:val="center"/>
             </w:pPr>
             <w:r>
@@ -6371,7 +6372,7 @@
           <w:p>
             <w:pPr>
               <w:pStyle w:val="Compact"/>
-              <w:spacing w:before="0" w:after="0" w:line="264" w:lineRule="auto"/>
+              <w:spacing w:before="0" w:after="0" w:line="360" w:lineRule="auto"/>
               <w:jc w:val="center"/>
             </w:pPr>
           </w:p>
@@ -6385,7 +6386,7 @@
           <w:p>
             <w:pPr>
               <w:pStyle w:val="Compact"/>
-              <w:spacing w:before="0" w:after="0" w:line="264" w:lineRule="auto"/>
+              <w:spacing w:before="0" w:after="0" w:line="360" w:lineRule="auto"/>
               <w:jc w:val="center"/>
             </w:pPr>
           </w:p>
@@ -6398,7 +6399,7 @@
           <w:p>
             <w:pPr>
               <w:pStyle w:val="Compact"/>
-              <w:spacing w:before="0" w:after="0" w:line="264" w:lineRule="auto"/>
+              <w:spacing w:before="0" w:after="0" w:line="360" w:lineRule="auto"/>
               <w:jc w:val="center"/>
             </w:pPr>
             <w:r>
@@ -6414,7 +6415,7 @@
           <w:p>
             <w:pPr>
               <w:pStyle w:val="Compact"/>
-              <w:spacing w:before="0" w:after="0" w:line="264" w:lineRule="auto"/>
+              <w:spacing w:before="0" w:after="0" w:line="360" w:lineRule="auto"/>
               <w:jc w:val="center"/>
             </w:pPr>
             <w:r>
@@ -6433,7 +6434,7 @@
           <w:p>
             <w:pPr>
               <w:pStyle w:val="Compact"/>
-              <w:spacing w:before="0" w:after="0" w:line="264" w:lineRule="auto"/>
+              <w:spacing w:before="0" w:after="0" w:line="360" w:lineRule="auto"/>
               <w:jc w:val="center"/>
             </w:pPr>
           </w:p>
@@ -6447,7 +6448,7 @@
           <w:p>
             <w:pPr>
               <w:pStyle w:val="Compact"/>
-              <w:spacing w:before="0" w:after="0" w:line="264" w:lineRule="auto"/>
+              <w:spacing w:before="0" w:after="0" w:line="360" w:lineRule="auto"/>
               <w:jc w:val="center"/>
             </w:pPr>
           </w:p>
@@ -6460,7 +6461,7 @@
           <w:p>
             <w:pPr>
               <w:pStyle w:val="Compact"/>
-              <w:spacing w:before="0" w:after="0" w:line="264" w:lineRule="auto"/>
+              <w:spacing w:before="0" w:after="0" w:line="360" w:lineRule="auto"/>
               <w:jc w:val="center"/>
             </w:pPr>
             <w:r>
@@ -6476,7 +6477,7 @@
           <w:p>
             <w:pPr>
               <w:pStyle w:val="Compact"/>
-              <w:spacing w:before="0" w:after="0" w:line="264" w:lineRule="auto"/>
+              <w:spacing w:before="0" w:after="0" w:line="360" w:lineRule="auto"/>
               <w:jc w:val="center"/>
             </w:pPr>
             <w:r>
@@ -6494,7 +6495,7 @@
           <w:p>
             <w:pPr>
               <w:pStyle w:val="Compact"/>
-              <w:spacing w:before="0" w:after="0" w:line="264" w:lineRule="auto"/>
+              <w:spacing w:before="0" w:after="0" w:line="360" w:lineRule="auto"/>
               <w:jc w:val="center"/>
             </w:pPr>
           </w:p>
@@ -6507,7 +6508,7 @@
           <w:p>
             <w:pPr>
               <w:pStyle w:val="Compact"/>
-              <w:spacing w:before="0" w:after="0" w:line="264" w:lineRule="auto"/>
+              <w:spacing w:before="0" w:after="0" w:line="360" w:lineRule="auto"/>
               <w:jc w:val="center"/>
             </w:pPr>
           </w:p>
@@ -6520,7 +6521,7 @@
           <w:p>
             <w:pPr>
               <w:pStyle w:val="Compact"/>
-              <w:spacing w:before="0" w:after="0" w:line="264" w:lineRule="auto"/>
+              <w:spacing w:before="0" w:after="0" w:line="360" w:lineRule="auto"/>
               <w:jc w:val="center"/>
             </w:pPr>
           </w:p>
@@ -6533,7 +6534,7 @@
           <w:p>
             <w:pPr>
               <w:pStyle w:val="Compact"/>
-              <w:spacing w:before="0" w:after="0" w:line="264" w:lineRule="auto"/>
+              <w:spacing w:before="0" w:after="0" w:line="360" w:lineRule="auto"/>
               <w:jc w:val="center"/>
             </w:pPr>
           </w:p>
@@ -6549,7 +6550,7 @@
           <w:p>
             <w:pPr>
               <w:pStyle w:val="Compact"/>
-              <w:spacing w:before="0" w:after="0" w:line="264" w:lineRule="auto"/>
+              <w:spacing w:before="0" w:after="0" w:line="360" w:lineRule="auto"/>
               <w:jc w:val="center"/>
             </w:pPr>
             <w:r>
@@ -6566,7 +6567,7 @@
           <w:p>
             <w:pPr>
               <w:pStyle w:val="Compact"/>
-              <w:spacing w:before="0" w:after="0" w:line="264" w:lineRule="auto"/>
+              <w:spacing w:before="0" w:after="0" w:line="360" w:lineRule="auto"/>
               <w:jc w:val="center"/>
             </w:pPr>
             <w:r>
@@ -6582,7 +6583,7 @@
           <w:p>
             <w:pPr>
               <w:pStyle w:val="Compact"/>
-              <w:spacing w:before="0" w:after="0" w:line="264" w:lineRule="auto"/>
+              <w:spacing w:before="0" w:after="0" w:line="360" w:lineRule="auto"/>
               <w:jc w:val="center"/>
             </w:pPr>
             <w:r>
@@ -6598,7 +6599,7 @@
           <w:p>
             <w:pPr>
               <w:pStyle w:val="Compact"/>
-              <w:spacing w:before="0" w:after="0" w:line="264" w:lineRule="auto"/>
+              <w:spacing w:before="0" w:after="0" w:line="360" w:lineRule="auto"/>
               <w:jc w:val="center"/>
             </w:pPr>
             <w:r>
@@ -6617,7 +6618,7 @@
           <w:p>
             <w:pPr>
               <w:pStyle w:val="Compact"/>
-              <w:spacing w:before="0" w:after="0" w:line="264" w:lineRule="auto"/>
+              <w:spacing w:before="0" w:after="0" w:line="360" w:lineRule="auto"/>
               <w:jc w:val="center"/>
             </w:pPr>
           </w:p>
@@ -6631,7 +6632,7 @@
           <w:p>
             <w:pPr>
               <w:pStyle w:val="Compact"/>
-              <w:spacing w:before="0" w:after="0" w:line="264" w:lineRule="auto"/>
+              <w:spacing w:before="0" w:after="0" w:line="360" w:lineRule="auto"/>
               <w:jc w:val="center"/>
             </w:pPr>
           </w:p>
@@ -6644,7 +6645,7 @@
           <w:p>
             <w:pPr>
               <w:pStyle w:val="Compact"/>
-              <w:spacing w:before="0" w:after="0" w:line="264" w:lineRule="auto"/>
+              <w:spacing w:before="0" w:after="0" w:line="360" w:lineRule="auto"/>
               <w:jc w:val="center"/>
             </w:pPr>
             <w:r>
@@ -6660,7 +6661,7 @@
           <w:p>
             <w:pPr>
               <w:pStyle w:val="Compact"/>
-              <w:spacing w:before="0" w:after="0" w:line="264" w:lineRule="auto"/>
+              <w:spacing w:before="0" w:after="0" w:line="360" w:lineRule="auto"/>
               <w:jc w:val="center"/>
             </w:pPr>
             <w:r>
@@ -6679,7 +6680,7 @@
           <w:p>
             <w:pPr>
               <w:pStyle w:val="Compact"/>
-              <w:spacing w:before="0" w:after="0" w:line="264" w:lineRule="auto"/>
+              <w:spacing w:before="0" w:after="0" w:line="360" w:lineRule="auto"/>
               <w:jc w:val="center"/>
             </w:pPr>
           </w:p>
@@ -6693,7 +6694,7 @@
           <w:p>
             <w:pPr>
               <w:pStyle w:val="Compact"/>
-              <w:spacing w:before="0" w:after="0" w:line="264" w:lineRule="auto"/>
+              <w:spacing w:before="0" w:after="0" w:line="360" w:lineRule="auto"/>
               <w:jc w:val="center"/>
             </w:pPr>
           </w:p>
@@ -6706,7 +6707,7 @@
           <w:p>
             <w:pPr>
               <w:pStyle w:val="Compact"/>
-              <w:spacing w:before="0" w:after="0" w:line="264" w:lineRule="auto"/>
+              <w:spacing w:before="0" w:after="0" w:line="360" w:lineRule="auto"/>
               <w:jc w:val="center"/>
             </w:pPr>
             <w:r>
@@ -6722,7 +6723,7 @@
           <w:p>
             <w:pPr>
               <w:pStyle w:val="Compact"/>
-              <w:spacing w:before="0" w:after="0" w:line="264" w:lineRule="auto"/>
+              <w:spacing w:before="0" w:after="0" w:line="360" w:lineRule="auto"/>
               <w:jc w:val="center"/>
             </w:pPr>
             <w:r>
@@ -6741,7 +6742,7 @@
           <w:p>
             <w:pPr>
               <w:pStyle w:val="Compact"/>
-              <w:spacing w:before="0" w:after="0" w:line="264" w:lineRule="auto"/>
+              <w:spacing w:before="0" w:after="0" w:line="360" w:lineRule="auto"/>
               <w:jc w:val="center"/>
             </w:pPr>
           </w:p>
@@ -6755,7 +6756,7 @@
           <w:p>
             <w:pPr>
               <w:pStyle w:val="Compact"/>
-              <w:spacing w:before="0" w:after="0" w:line="264" w:lineRule="auto"/>
+              <w:spacing w:before="0" w:after="0" w:line="360" w:lineRule="auto"/>
               <w:jc w:val="center"/>
             </w:pPr>
           </w:p>
@@ -6768,7 +6769,7 @@
           <w:p>
             <w:pPr>
               <w:pStyle w:val="Compact"/>
-              <w:spacing w:before="0" w:after="0" w:line="264" w:lineRule="auto"/>
+              <w:spacing w:before="0" w:after="0" w:line="360" w:lineRule="auto"/>
               <w:jc w:val="center"/>
             </w:pPr>
             <w:r>
@@ -6784,7 +6785,7 @@
           <w:p>
             <w:pPr>
               <w:pStyle w:val="Compact"/>
-              <w:spacing w:before="0" w:after="0" w:line="264" w:lineRule="auto"/>
+              <w:spacing w:before="0" w:after="0" w:line="360" w:lineRule="auto"/>
               <w:jc w:val="center"/>
             </w:pPr>
             <w:r>
@@ -6803,7 +6804,7 @@
           <w:p>
             <w:pPr>
               <w:pStyle w:val="Compact"/>
-              <w:spacing w:before="0" w:after="0" w:line="264" w:lineRule="auto"/>
+              <w:spacing w:before="0" w:after="0" w:line="360" w:lineRule="auto"/>
               <w:jc w:val="center"/>
             </w:pPr>
           </w:p>
@@ -6817,7 +6818,7 @@
           <w:p>
             <w:pPr>
               <w:pStyle w:val="Compact"/>
-              <w:spacing w:before="0" w:after="0" w:line="264" w:lineRule="auto"/>
+              <w:spacing w:before="0" w:after="0" w:line="360" w:lineRule="auto"/>
               <w:jc w:val="center"/>
             </w:pPr>
           </w:p>
@@ -6830,7 +6831,7 @@
           <w:p>
             <w:pPr>
               <w:pStyle w:val="Compact"/>
-              <w:spacing w:before="0" w:after="0" w:line="264" w:lineRule="auto"/>
+              <w:spacing w:before="0" w:after="0" w:line="360" w:lineRule="auto"/>
               <w:jc w:val="center"/>
             </w:pPr>
             <w:r>
@@ -6846,7 +6847,7 @@
           <w:p>
             <w:pPr>
               <w:pStyle w:val="Compact"/>
-              <w:spacing w:before="0" w:after="0" w:line="264" w:lineRule="auto"/>
+              <w:spacing w:before="0" w:after="0" w:line="360" w:lineRule="auto"/>
               <w:jc w:val="center"/>
             </w:pPr>
             <w:r>
@@ -6865,7 +6866,7 @@
           <w:p>
             <w:pPr>
               <w:pStyle w:val="Compact"/>
-              <w:spacing w:before="0" w:after="0" w:line="264" w:lineRule="auto"/>
+              <w:spacing w:before="0" w:after="0" w:line="360" w:lineRule="auto"/>
               <w:jc w:val="center"/>
             </w:pPr>
           </w:p>
@@ -6879,7 +6880,7 @@
           <w:p>
             <w:pPr>
               <w:pStyle w:val="Compact"/>
-              <w:spacing w:before="0" w:after="0" w:line="264" w:lineRule="auto"/>
+              <w:spacing w:before="0" w:after="0" w:line="360" w:lineRule="auto"/>
               <w:jc w:val="center"/>
             </w:pPr>
           </w:p>
@@ -6892,7 +6893,7 @@
           <w:p>
             <w:pPr>
               <w:pStyle w:val="Compact"/>
-              <w:spacing w:before="0" w:after="0" w:line="264" w:lineRule="auto"/>
+              <w:spacing w:before="0" w:after="0" w:line="360" w:lineRule="auto"/>
               <w:jc w:val="center"/>
             </w:pPr>
             <w:r>
@@ -6908,7 +6909,7 @@
           <w:p>
             <w:pPr>
               <w:pStyle w:val="Compact"/>
-              <w:spacing w:before="0" w:after="0" w:line="264" w:lineRule="auto"/>
+              <w:spacing w:before="0" w:after="0" w:line="360" w:lineRule="auto"/>
               <w:jc w:val="center"/>
             </w:pPr>
             <w:r>
@@ -6930,7 +6931,7 @@
           <w:p>
             <w:pPr>
               <w:pStyle w:val="Compact"/>
-              <w:spacing w:before="0" w:after="0" w:line="264" w:lineRule="auto"/>
+              <w:spacing w:before="0" w:after="0" w:line="360" w:lineRule="auto"/>
               <w:jc w:val="center"/>
             </w:pPr>
           </w:p>
@@ -6947,7 +6948,7 @@
           <w:p>
             <w:pPr>
               <w:pStyle w:val="Compact"/>
-              <w:spacing w:before="0" w:after="0" w:line="264" w:lineRule="auto"/>
+              <w:spacing w:before="0" w:after="0" w:line="360" w:lineRule="auto"/>
               <w:jc w:val="center"/>
             </w:pPr>
           </w:p>
@@ -6963,7 +6964,7 @@
           <w:p>
             <w:pPr>
               <w:pStyle w:val="Compact"/>
-              <w:spacing w:before="0" w:after="0" w:line="264" w:lineRule="auto"/>
+              <w:spacing w:before="0" w:after="0" w:line="360" w:lineRule="auto"/>
               <w:jc w:val="center"/>
             </w:pPr>
             <w:r>
@@ -6982,7 +6983,7 @@
           <w:p>
             <w:pPr>
               <w:pStyle w:val="Compact"/>
-              <w:spacing w:before="0" w:after="0" w:line="264" w:lineRule="auto"/>
+              <w:spacing w:before="0" w:after="0" w:line="360" w:lineRule="auto"/>
               <w:jc w:val="center"/>
             </w:pPr>
             <w:r>
@@ -7038,7 +7039,8 @@
           <w:p>
             <w:pPr>
               <w:pStyle w:val="Compact"/>
-              <w:spacing w:before="0" w:after="0" w:line="264" w:lineRule="auto"/>
+              <w:spacing w:before="0" w:after="0" w:line="360" w:lineRule="auto"/>
+              <w:contextualSpacing/>
               <w:jc w:val="center"/>
             </w:pPr>
             <w:r>
@@ -7058,7 +7060,8 @@
           <w:p>
             <w:pPr>
               <w:pStyle w:val="Compact"/>
-              <w:spacing w:before="0" w:after="0" w:line="264" w:lineRule="auto"/>
+              <w:spacing w:before="0" w:after="0" w:line="360" w:lineRule="auto"/>
+              <w:contextualSpacing/>
               <w:jc w:val="center"/>
             </w:pPr>
             <w:r>
@@ -7078,7 +7081,8 @@
           <w:p>
             <w:pPr>
               <w:pStyle w:val="Compact"/>
-              <w:spacing w:before="0" w:after="0" w:line="264" w:lineRule="auto"/>
+              <w:spacing w:before="0" w:after="0" w:line="360" w:lineRule="auto"/>
+              <w:contextualSpacing/>
               <w:jc w:val="center"/>
             </w:pPr>
             <w:r>
@@ -7098,7 +7102,8 @@
           <w:p>
             <w:pPr>
               <w:pStyle w:val="Compact"/>
-              <w:spacing w:before="0" w:after="0" w:line="264" w:lineRule="auto"/>
+              <w:spacing w:before="0" w:after="0" w:line="360" w:lineRule="auto"/>
+              <w:contextualSpacing/>
               <w:jc w:val="center"/>
             </w:pPr>
             <w:r>
@@ -7118,7 +7123,8 @@
           <w:p>
             <w:pPr>
               <w:pStyle w:val="Compact"/>
-              <w:spacing w:before="0" w:after="0" w:line="264" w:lineRule="auto"/>
+              <w:spacing w:before="0" w:after="0" w:line="360" w:lineRule="auto"/>
+              <w:contextualSpacing/>
               <w:jc w:val="center"/>
             </w:pPr>
             <w:r>
@@ -7140,7 +7146,8 @@
           <w:p>
             <w:pPr>
               <w:pStyle w:val="Compact"/>
-              <w:spacing w:before="0" w:after="0" w:line="264" w:lineRule="auto"/>
+              <w:spacing w:before="0" w:after="0" w:line="360" w:lineRule="auto"/>
+              <w:contextualSpacing/>
               <w:jc w:val="center"/>
             </w:pPr>
             <w:r>
@@ -7159,7 +7166,8 @@
           <w:p>
             <w:pPr>
               <w:pStyle w:val="Compact"/>
-              <w:spacing w:before="0" w:after="0" w:line="264" w:lineRule="auto"/>
+              <w:spacing w:before="0" w:after="0" w:line="360" w:lineRule="auto"/>
+              <w:contextualSpacing/>
               <w:jc w:val="center"/>
             </w:pPr>
             <w:r>
@@ -7178,7 +7186,8 @@
           <w:p>
             <w:pPr>
               <w:pStyle w:val="Compact"/>
-              <w:spacing w:before="0" w:after="0" w:line="264" w:lineRule="auto"/>
+              <w:spacing w:before="0" w:after="0" w:line="360" w:lineRule="auto"/>
+              <w:contextualSpacing/>
               <w:jc w:val="center"/>
             </w:pPr>
             <w:r>
@@ -7197,7 +7206,8 @@
           <w:p>
             <w:pPr>
               <w:pStyle w:val="Compact"/>
-              <w:spacing w:before="0" w:after="0" w:line="264" w:lineRule="auto"/>
+              <w:spacing w:before="0" w:after="0" w:line="360" w:lineRule="auto"/>
+              <w:contextualSpacing/>
               <w:jc w:val="center"/>
             </w:pPr>
             <w:r>
@@ -7216,7 +7226,8 @@
           <w:p>
             <w:pPr>
               <w:pStyle w:val="Compact"/>
-              <w:spacing w:before="0" w:after="0" w:line="264" w:lineRule="auto"/>
+              <w:spacing w:before="0" w:after="0" w:line="360" w:lineRule="auto"/>
+              <w:contextualSpacing/>
               <w:jc w:val="center"/>
             </w:pPr>
             <w:r>
@@ -7235,7 +7246,8 @@
           <w:p>
             <w:pPr>
               <w:pStyle w:val="Compact"/>
-              <w:spacing w:before="0" w:after="0" w:line="264" w:lineRule="auto"/>
+              <w:spacing w:before="0" w:after="0" w:line="360" w:lineRule="auto"/>
+              <w:contextualSpacing/>
               <w:jc w:val="center"/>
             </w:pPr>
           </w:p>
@@ -7248,7 +7260,8 @@
           <w:p>
             <w:pPr>
               <w:pStyle w:val="Compact"/>
-              <w:spacing w:before="0" w:after="0" w:line="264" w:lineRule="auto"/>
+              <w:spacing w:before="0" w:after="0" w:line="360" w:lineRule="auto"/>
+              <w:contextualSpacing/>
               <w:jc w:val="center"/>
             </w:pPr>
             <w:r>
@@ -7264,7 +7277,8 @@
           <w:p>
             <w:pPr>
               <w:pStyle w:val="Compact"/>
-              <w:spacing w:before="0" w:after="0" w:line="264" w:lineRule="auto"/>
+              <w:spacing w:before="0" w:after="0" w:line="360" w:lineRule="auto"/>
+              <w:contextualSpacing/>
               <w:jc w:val="center"/>
             </w:pPr>
             <w:r>
@@ -7280,7 +7294,8 @@
           <w:p>
             <w:pPr>
               <w:pStyle w:val="Compact"/>
-              <w:spacing w:before="0" w:after="0" w:line="264" w:lineRule="auto"/>
+              <w:spacing w:before="0" w:after="0" w:line="360" w:lineRule="auto"/>
+              <w:contextualSpacing/>
               <w:jc w:val="center"/>
             </w:pPr>
             <w:r>
@@ -7296,7 +7311,8 @@
           <w:p>
             <w:pPr>
               <w:pStyle w:val="Compact"/>
-              <w:spacing w:before="0" w:after="0" w:line="264" w:lineRule="auto"/>
+              <w:spacing w:before="0" w:after="0" w:line="360" w:lineRule="auto"/>
+              <w:contextualSpacing/>
               <w:jc w:val="center"/>
             </w:pPr>
             <w:r>
@@ -7315,7 +7331,8 @@
           <w:p>
             <w:pPr>
               <w:pStyle w:val="Compact"/>
-              <w:spacing w:before="0" w:after="0" w:line="264" w:lineRule="auto"/>
+              <w:spacing w:before="0" w:after="0" w:line="360" w:lineRule="auto"/>
+              <w:contextualSpacing/>
               <w:jc w:val="center"/>
             </w:pPr>
           </w:p>
@@ -7328,7 +7345,8 @@
           <w:p>
             <w:pPr>
               <w:pStyle w:val="Compact"/>
-              <w:spacing w:before="0" w:after="0" w:line="264" w:lineRule="auto"/>
+              <w:spacing w:before="0" w:after="0" w:line="360" w:lineRule="auto"/>
+              <w:contextualSpacing/>
               <w:jc w:val="center"/>
             </w:pPr>
             <w:r>
@@ -7344,7 +7362,8 @@
           <w:p>
             <w:pPr>
               <w:pStyle w:val="Compact"/>
-              <w:spacing w:before="0" w:after="0" w:line="264" w:lineRule="auto"/>
+              <w:spacing w:before="0" w:after="0" w:line="360" w:lineRule="auto"/>
+              <w:contextualSpacing/>
               <w:jc w:val="center"/>
             </w:pPr>
             <w:r>
@@ -7360,7 +7379,8 @@
           <w:p>
             <w:pPr>
               <w:pStyle w:val="Compact"/>
-              <w:spacing w:before="0" w:after="0" w:line="264" w:lineRule="auto"/>
+              <w:spacing w:before="0" w:after="0" w:line="360" w:lineRule="auto"/>
+              <w:contextualSpacing/>
               <w:jc w:val="center"/>
             </w:pPr>
             <w:r>
@@ -7376,7 +7396,8 @@
           <w:p>
             <w:pPr>
               <w:pStyle w:val="Compact"/>
-              <w:spacing w:before="0" w:after="0" w:line="264" w:lineRule="auto"/>
+              <w:spacing w:before="0" w:after="0" w:line="360" w:lineRule="auto"/>
+              <w:contextualSpacing/>
               <w:jc w:val="center"/>
             </w:pPr>
             <w:r>
@@ -7394,7 +7415,8 @@
           <w:p>
             <w:pPr>
               <w:pStyle w:val="Compact"/>
-              <w:spacing w:before="0" w:after="0" w:line="264" w:lineRule="auto"/>
+              <w:spacing w:before="0" w:after="0" w:line="360" w:lineRule="auto"/>
+              <w:contextualSpacing/>
               <w:jc w:val="center"/>
             </w:pPr>
           </w:p>
@@ -7407,7 +7429,8 @@
           <w:p>
             <w:pPr>
               <w:pStyle w:val="Compact"/>
-              <w:spacing w:before="0" w:after="0" w:line="264" w:lineRule="auto"/>
+              <w:spacing w:before="0" w:after="0" w:line="360" w:lineRule="auto"/>
+              <w:contextualSpacing/>
               <w:jc w:val="center"/>
             </w:pPr>
           </w:p>
@@ -7420,7 +7443,8 @@
           <w:p>
             <w:pPr>
               <w:pStyle w:val="Compact"/>
-              <w:spacing w:before="0" w:after="0" w:line="264" w:lineRule="auto"/>
+              <w:spacing w:before="0" w:after="0" w:line="360" w:lineRule="auto"/>
+              <w:contextualSpacing/>
               <w:jc w:val="center"/>
             </w:pPr>
           </w:p>
@@ -7433,7 +7457,8 @@
           <w:p>
             <w:pPr>
               <w:pStyle w:val="Compact"/>
-              <w:spacing w:before="0" w:after="0" w:line="264" w:lineRule="auto"/>
+              <w:spacing w:before="0" w:after="0" w:line="360" w:lineRule="auto"/>
+              <w:contextualSpacing/>
               <w:jc w:val="center"/>
             </w:pPr>
           </w:p>
@@ -7446,7 +7471,8 @@
           <w:p>
             <w:pPr>
               <w:pStyle w:val="Compact"/>
-              <w:spacing w:before="0" w:after="0" w:line="264" w:lineRule="auto"/>
+              <w:spacing w:before="0" w:after="0" w:line="360" w:lineRule="auto"/>
+              <w:contextualSpacing/>
               <w:jc w:val="center"/>
             </w:pPr>
           </w:p>
@@ -7462,7 +7488,8 @@
           <w:p>
             <w:pPr>
               <w:pStyle w:val="Compact"/>
-              <w:spacing w:before="0" w:after="0" w:line="264" w:lineRule="auto"/>
+              <w:spacing w:before="0" w:after="0" w:line="360" w:lineRule="auto"/>
+              <w:contextualSpacing/>
               <w:jc w:val="center"/>
             </w:pPr>
             <w:r>
@@ -7478,7 +7505,8 @@
           <w:p>
             <w:pPr>
               <w:pStyle w:val="Compact"/>
-              <w:spacing w:before="0" w:after="0" w:line="264" w:lineRule="auto"/>
+              <w:spacing w:before="0" w:after="0" w:line="360" w:lineRule="auto"/>
+              <w:contextualSpacing/>
               <w:jc w:val="center"/>
             </w:pPr>
             <w:r>
@@ -7494,7 +7522,8 @@
           <w:p>
             <w:pPr>
               <w:pStyle w:val="Compact"/>
-              <w:spacing w:before="0" w:after="0" w:line="264" w:lineRule="auto"/>
+              <w:spacing w:before="0" w:after="0" w:line="360" w:lineRule="auto"/>
+              <w:contextualSpacing/>
               <w:jc w:val="center"/>
             </w:pPr>
             <w:r>
@@ -7510,7 +7539,8 @@
           <w:p>
             <w:pPr>
               <w:pStyle w:val="Compact"/>
-              <w:spacing w:before="0" w:after="0" w:line="264" w:lineRule="auto"/>
+              <w:spacing w:before="0" w:after="0" w:line="360" w:lineRule="auto"/>
+              <w:contextualSpacing/>
               <w:jc w:val="center"/>
             </w:pPr>
             <w:r>
@@ -7526,7 +7556,8 @@
           <w:p>
             <w:pPr>
               <w:pStyle w:val="Compact"/>
-              <w:spacing w:before="0" w:after="0" w:line="264" w:lineRule="auto"/>
+              <w:spacing w:before="0" w:after="0" w:line="360" w:lineRule="auto"/>
+              <w:contextualSpacing/>
               <w:jc w:val="center"/>
             </w:pPr>
             <w:r>
@@ -7545,7 +7576,8 @@
           <w:p>
             <w:pPr>
               <w:pStyle w:val="Compact"/>
-              <w:spacing w:before="0" w:after="0" w:line="264" w:lineRule="auto"/>
+              <w:spacing w:before="0" w:after="0" w:line="360" w:lineRule="auto"/>
+              <w:contextualSpacing/>
               <w:jc w:val="center"/>
             </w:pPr>
           </w:p>
@@ -7558,7 +7590,8 @@
           <w:p>
             <w:pPr>
               <w:pStyle w:val="Compact"/>
-              <w:spacing w:before="0" w:after="0" w:line="264" w:lineRule="auto"/>
+              <w:spacing w:before="0" w:after="0" w:line="360" w:lineRule="auto"/>
+              <w:contextualSpacing/>
               <w:jc w:val="center"/>
             </w:pPr>
             <w:r>
@@ -7574,7 +7607,8 @@
           <w:p>
             <w:pPr>
               <w:pStyle w:val="Compact"/>
-              <w:spacing w:before="0" w:after="0" w:line="264" w:lineRule="auto"/>
+              <w:spacing w:before="0" w:after="0" w:line="360" w:lineRule="auto"/>
+              <w:contextualSpacing/>
               <w:jc w:val="center"/>
             </w:pPr>
             <w:r>
@@ -7590,7 +7624,8 @@
           <w:p>
             <w:pPr>
               <w:pStyle w:val="Compact"/>
-              <w:spacing w:before="0" w:after="0" w:line="264" w:lineRule="auto"/>
+              <w:spacing w:before="0" w:after="0" w:line="360" w:lineRule="auto"/>
+              <w:contextualSpacing/>
               <w:jc w:val="center"/>
             </w:pPr>
             <w:r>
@@ -7606,7 +7641,8 @@
           <w:p>
             <w:pPr>
               <w:pStyle w:val="Compact"/>
-              <w:spacing w:before="0" w:after="0" w:line="264" w:lineRule="auto"/>
+              <w:spacing w:before="0" w:after="0" w:line="360" w:lineRule="auto"/>
+              <w:contextualSpacing/>
               <w:jc w:val="center"/>
             </w:pPr>
             <w:r>
@@ -7628,7 +7664,8 @@
           <w:p>
             <w:pPr>
               <w:pStyle w:val="Compact"/>
-              <w:spacing w:before="0" w:after="0" w:line="264" w:lineRule="auto"/>
+              <w:spacing w:before="0" w:after="0" w:line="360" w:lineRule="auto"/>
+              <w:contextualSpacing/>
               <w:jc w:val="center"/>
             </w:pPr>
           </w:p>
@@ -7644,7 +7681,8 @@
           <w:p>
             <w:pPr>
               <w:pStyle w:val="Compact"/>
-              <w:spacing w:before="0" w:after="0" w:line="264" w:lineRule="auto"/>
+              <w:spacing w:before="0" w:after="0" w:line="360" w:lineRule="auto"/>
+              <w:contextualSpacing/>
               <w:jc w:val="center"/>
             </w:pPr>
             <w:r>
@@ -7663,7 +7701,8 @@
           <w:p>
             <w:pPr>
               <w:pStyle w:val="Compact"/>
-              <w:spacing w:before="0" w:after="0" w:line="264" w:lineRule="auto"/>
+              <w:spacing w:before="0" w:after="0" w:line="360" w:lineRule="auto"/>
+              <w:contextualSpacing/>
               <w:jc w:val="center"/>
             </w:pPr>
             <w:r>
@@ -7682,7 +7721,8 @@
           <w:p>
             <w:pPr>
               <w:pStyle w:val="Compact"/>
-              <w:spacing w:before="0" w:after="0" w:line="264" w:lineRule="auto"/>
+              <w:spacing w:before="0" w:after="0" w:line="360" w:lineRule="auto"/>
+              <w:contextualSpacing/>
               <w:jc w:val="center"/>
             </w:pPr>
             <w:r>
@@ -7701,7 +7741,8 @@
           <w:p>
             <w:pPr>
               <w:pStyle w:val="Compact"/>
-              <w:spacing w:before="0" w:after="0" w:line="264" w:lineRule="auto"/>
+              <w:spacing w:before="0" w:after="0" w:line="360" w:lineRule="auto"/>
+              <w:contextualSpacing/>
               <w:jc w:val="center"/>
             </w:pPr>
             <w:r>
@@ -7725,7 +7766,21 @@
         <w:t>TABLE 4.</w:t>
       </w:r>
       <w:r>
-        <w:t xml:space="preserve"> Counts of the total number of Northern Pikeminnow captured, gastric lavaged, individuals with stomach contents, and individuals with fish prey contents.</w:t>
+        <w:t xml:space="preserve"> Counts of the total number of Northern Pikeminnow captured</w:t>
+      </w:r>
+      <w:r>
+        <w:t xml:space="preserve"> and</w:t>
+      </w:r>
+      <w:r>
+        <w:t xml:space="preserve"> gastric </w:t>
+      </w:r>
+      <w:proofErr w:type="spellStart"/>
+      <w:r>
+        <w:t>lavaged</w:t>
+      </w:r>
+      <w:proofErr w:type="spellEnd"/>
+      <w:r>
+        <w:t>. The number of individuals with stomach contents, including those with confirmed fish contents are shown.</w:t>
       </w:r>
     </w:p>
     <w:tbl>
@@ -7757,7 +7812,7 @@
           <w:p>
             <w:pPr>
               <w:pStyle w:val="Compact"/>
-              <w:spacing w:before="0" w:after="0" w:line="264" w:lineRule="auto"/>
+              <w:spacing w:before="0" w:after="0" w:line="360" w:lineRule="auto"/>
               <w:jc w:val="center"/>
             </w:pPr>
             <w:r>
@@ -7777,7 +7832,7 @@
           <w:p>
             <w:pPr>
               <w:pStyle w:val="Compact"/>
-              <w:spacing w:before="0" w:after="0" w:line="264" w:lineRule="auto"/>
+              <w:spacing w:before="0" w:after="0" w:line="360" w:lineRule="auto"/>
               <w:jc w:val="center"/>
             </w:pPr>
             <w:r>
@@ -7797,7 +7852,7 @@
           <w:p>
             <w:pPr>
               <w:pStyle w:val="Compact"/>
-              <w:spacing w:before="0" w:after="0" w:line="264" w:lineRule="auto"/>
+              <w:spacing w:before="0" w:after="0" w:line="360" w:lineRule="auto"/>
               <w:jc w:val="center"/>
             </w:pPr>
             <w:r>
@@ -7817,7 +7872,7 @@
           <w:p>
             <w:pPr>
               <w:pStyle w:val="Compact"/>
-              <w:spacing w:before="0" w:after="0" w:line="264" w:lineRule="auto"/>
+              <w:spacing w:before="0" w:after="0" w:line="360" w:lineRule="auto"/>
               <w:jc w:val="center"/>
             </w:pPr>
             <w:r>
@@ -7837,7 +7892,7 @@
           <w:p>
             <w:pPr>
               <w:pStyle w:val="Compact"/>
-              <w:spacing w:before="0" w:after="0" w:line="264" w:lineRule="auto"/>
+              <w:spacing w:before="0" w:after="0" w:line="360" w:lineRule="auto"/>
               <w:jc w:val="center"/>
             </w:pPr>
             <w:r>
@@ -7858,7 +7913,7 @@
           <w:p>
             <w:pPr>
               <w:pStyle w:val="Compact"/>
-              <w:spacing w:before="0" w:after="0" w:line="264" w:lineRule="auto"/>
+              <w:spacing w:before="0" w:after="0" w:line="360" w:lineRule="auto"/>
               <w:jc w:val="center"/>
             </w:pPr>
             <w:r>
@@ -7877,7 +7932,7 @@
           <w:p>
             <w:pPr>
               <w:pStyle w:val="Compact"/>
-              <w:spacing w:before="0" w:after="0" w:line="264" w:lineRule="auto"/>
+              <w:spacing w:before="0" w:after="0" w:line="360" w:lineRule="auto"/>
               <w:jc w:val="center"/>
             </w:pPr>
             <w:r>
@@ -7896,7 +7951,7 @@
           <w:p>
             <w:pPr>
               <w:pStyle w:val="Compact"/>
-              <w:spacing w:before="0" w:after="0" w:line="264" w:lineRule="auto"/>
+              <w:spacing w:before="0" w:after="0" w:line="360" w:lineRule="auto"/>
               <w:jc w:val="center"/>
             </w:pPr>
             <w:r>
@@ -7915,7 +7970,7 @@
           <w:p>
             <w:pPr>
               <w:pStyle w:val="Compact"/>
-              <w:spacing w:before="0" w:after="0" w:line="264" w:lineRule="auto"/>
+              <w:spacing w:before="0" w:after="0" w:line="360" w:lineRule="auto"/>
               <w:jc w:val="center"/>
             </w:pPr>
             <w:r>
@@ -7934,7 +7989,7 @@
           <w:p>
             <w:pPr>
               <w:pStyle w:val="Compact"/>
-              <w:spacing w:before="0" w:after="0" w:line="264" w:lineRule="auto"/>
+              <w:spacing w:before="0" w:after="0" w:line="360" w:lineRule="auto"/>
               <w:jc w:val="center"/>
             </w:pPr>
             <w:r>
@@ -7952,7 +8007,7 @@
           <w:p>
             <w:pPr>
               <w:pStyle w:val="Compact"/>
-              <w:spacing w:before="0" w:after="0" w:line="264" w:lineRule="auto"/>
+              <w:spacing w:before="0" w:after="0" w:line="360" w:lineRule="auto"/>
               <w:jc w:val="center"/>
             </w:pPr>
             <w:r>
@@ -7968,7 +8023,7 @@
           <w:p>
             <w:pPr>
               <w:pStyle w:val="Compact"/>
-              <w:spacing w:before="0" w:after="0" w:line="264" w:lineRule="auto"/>
+              <w:spacing w:before="0" w:after="0" w:line="360" w:lineRule="auto"/>
               <w:jc w:val="center"/>
             </w:pPr>
             <w:r>
@@ -7984,7 +8039,7 @@
           <w:p>
             <w:pPr>
               <w:pStyle w:val="Compact"/>
-              <w:spacing w:before="0" w:after="0" w:line="264" w:lineRule="auto"/>
+              <w:spacing w:before="0" w:after="0" w:line="360" w:lineRule="auto"/>
               <w:jc w:val="center"/>
             </w:pPr>
             <w:r>
@@ -8000,7 +8055,7 @@
           <w:p>
             <w:pPr>
               <w:pStyle w:val="Compact"/>
-              <w:spacing w:before="0" w:after="0" w:line="264" w:lineRule="auto"/>
+              <w:spacing w:before="0" w:after="0" w:line="360" w:lineRule="auto"/>
               <w:jc w:val="center"/>
             </w:pPr>
             <w:r>
@@ -8016,7 +8071,7 @@
           <w:p>
             <w:pPr>
               <w:pStyle w:val="Compact"/>
-              <w:spacing w:before="0" w:after="0" w:line="264" w:lineRule="auto"/>
+              <w:spacing w:before="0" w:after="0" w:line="360" w:lineRule="auto"/>
               <w:jc w:val="center"/>
             </w:pPr>
             <w:r>
@@ -8034,7 +8089,7 @@
           <w:p>
             <w:pPr>
               <w:pStyle w:val="Compact"/>
-              <w:spacing w:before="0" w:after="0" w:line="264" w:lineRule="auto"/>
+              <w:spacing w:before="0" w:after="0" w:line="360" w:lineRule="auto"/>
               <w:jc w:val="center"/>
             </w:pPr>
             <w:r>
@@ -8050,7 +8105,7 @@
           <w:p>
             <w:pPr>
               <w:pStyle w:val="Compact"/>
-              <w:spacing w:before="0" w:after="0" w:line="264" w:lineRule="auto"/>
+              <w:spacing w:before="0" w:after="0" w:line="360" w:lineRule="auto"/>
               <w:jc w:val="center"/>
             </w:pPr>
             <w:r>
@@ -8066,7 +8121,7 @@
           <w:p>
             <w:pPr>
               <w:pStyle w:val="Compact"/>
-              <w:spacing w:before="0" w:after="0" w:line="264" w:lineRule="auto"/>
+              <w:spacing w:before="0" w:after="0" w:line="360" w:lineRule="auto"/>
               <w:jc w:val="center"/>
             </w:pPr>
             <w:r>
@@ -8082,7 +8137,7 @@
           <w:p>
             <w:pPr>
               <w:pStyle w:val="Compact"/>
-              <w:spacing w:before="0" w:after="0" w:line="264" w:lineRule="auto"/>
+              <w:spacing w:before="0" w:after="0" w:line="360" w:lineRule="auto"/>
               <w:jc w:val="center"/>
             </w:pPr>
             <w:r>
@@ -8098,12 +8153,79 @@
           <w:p>
             <w:pPr>
               <w:pStyle w:val="Compact"/>
-              <w:spacing w:before="0" w:after="0" w:line="264" w:lineRule="auto"/>
+              <w:spacing w:before="0" w:after="0" w:line="360" w:lineRule="auto"/>
               <w:jc w:val="center"/>
             </w:pPr>
             <w:r>
               <w:t>7</w:t>
             </w:r>
+          </w:p>
+        </w:tc>
+      </w:tr>
+      <w:tr>
+        <w:tc>
+          <w:tcPr>
+            <w:tcW w:w="0" w:type="auto"/>
+            <w:vAlign w:val="center"/>
+          </w:tcPr>
+          <w:p>
+            <w:pPr>
+              <w:pStyle w:val="Compact"/>
+              <w:spacing w:before="0" w:after="0" w:line="360" w:lineRule="auto"/>
+              <w:jc w:val="center"/>
+            </w:pPr>
+          </w:p>
+        </w:tc>
+        <w:tc>
+          <w:tcPr>
+            <w:tcW w:w="0" w:type="auto"/>
+            <w:vAlign w:val="center"/>
+          </w:tcPr>
+          <w:p>
+            <w:pPr>
+              <w:pStyle w:val="Compact"/>
+              <w:spacing w:before="0" w:after="0" w:line="360" w:lineRule="auto"/>
+              <w:jc w:val="center"/>
+            </w:pPr>
+          </w:p>
+        </w:tc>
+        <w:tc>
+          <w:tcPr>
+            <w:tcW w:w="0" w:type="auto"/>
+            <w:vAlign w:val="center"/>
+          </w:tcPr>
+          <w:p>
+            <w:pPr>
+              <w:pStyle w:val="Compact"/>
+              <w:spacing w:before="0" w:after="0" w:line="360" w:lineRule="auto"/>
+              <w:jc w:val="center"/>
+            </w:pPr>
+          </w:p>
+        </w:tc>
+        <w:tc>
+          <w:tcPr>
+            <w:tcW w:w="1522" w:type="dxa"/>
+            <w:vAlign w:val="center"/>
+          </w:tcPr>
+          <w:p>
+            <w:pPr>
+              <w:pStyle w:val="Compact"/>
+              <w:spacing w:before="0" w:after="0" w:line="360" w:lineRule="auto"/>
+              <w:jc w:val="center"/>
+            </w:pPr>
+          </w:p>
+        </w:tc>
+        <w:tc>
+          <w:tcPr>
+            <w:tcW w:w="1080" w:type="dxa"/>
+            <w:vAlign w:val="center"/>
+          </w:tcPr>
+          <w:p>
+            <w:pPr>
+              <w:pStyle w:val="Compact"/>
+              <w:spacing w:before="0" w:after="0" w:line="360" w:lineRule="auto"/>
+              <w:jc w:val="center"/>
+            </w:pPr>
           </w:p>
         </w:tc>
       </w:tr>
@@ -8119,7 +8241,7 @@
           <w:p>
             <w:pPr>
               <w:pStyle w:val="Compact"/>
-              <w:spacing w:before="0" w:after="0" w:line="264" w:lineRule="auto"/>
+              <w:spacing w:before="0" w:after="0" w:line="360" w:lineRule="auto"/>
               <w:jc w:val="center"/>
             </w:pPr>
             <w:r>
@@ -8138,7 +8260,7 @@
           <w:p>
             <w:pPr>
               <w:pStyle w:val="Compact"/>
-              <w:spacing w:before="0" w:after="0" w:line="264" w:lineRule="auto"/>
+              <w:spacing w:before="0" w:after="0" w:line="360" w:lineRule="auto"/>
               <w:jc w:val="center"/>
             </w:pPr>
             <w:r>
@@ -8157,7 +8279,7 @@
           <w:p>
             <w:pPr>
               <w:pStyle w:val="Compact"/>
-              <w:spacing w:before="0" w:after="0" w:line="264" w:lineRule="auto"/>
+              <w:spacing w:before="0" w:after="0" w:line="360" w:lineRule="auto"/>
               <w:jc w:val="center"/>
             </w:pPr>
             <w:r>
@@ -8176,7 +8298,7 @@
           <w:p>
             <w:pPr>
               <w:pStyle w:val="Compact"/>
-              <w:spacing w:before="0" w:after="0" w:line="264" w:lineRule="auto"/>
+              <w:spacing w:before="0" w:after="0" w:line="360" w:lineRule="auto"/>
               <w:jc w:val="center"/>
             </w:pPr>
             <w:r>
@@ -8195,7 +8317,7 @@
           <w:p>
             <w:pPr>
               <w:pStyle w:val="Compact"/>
-              <w:spacing w:before="0" w:after="0" w:line="264" w:lineRule="auto"/>
+              <w:spacing w:before="0" w:after="0" w:line="360" w:lineRule="auto"/>
               <w:jc w:val="center"/>
             </w:pPr>
             <w:r>
@@ -8284,15 +8406,27 @@
         <w:t>FIGURE 6.</w:t>
       </w:r>
       <w:r>
-        <w:t xml:space="preserve"> Estimated reduction in the annual number of returning adult Chinook Salmon </w:t>
-      </w:r>
-      <w:proofErr w:type="gramStart"/>
-      <w:r>
-        <w:t>as a result of</w:t>
-      </w:r>
-      <w:proofErr w:type="gramEnd"/>
-      <w:r>
-        <w:t xml:space="preserve"> Northern Pikeminnow predation. Error bars indicate 95% confidence intervals.</w:t>
+        <w:t xml:space="preserve"> </w:t>
+      </w:r>
+      <w:r>
+        <w:t>Estimated “a</w:t>
+      </w:r>
+      <w:r>
+        <w:t>dult equivalents</w:t>
+      </w:r>
+      <w:r>
+        <w:t xml:space="preserve">” of the total juvenile Chinook Salmon consumed by Northern Pikeminnow in </w:t>
+      </w:r>
+      <w:proofErr w:type="spellStart"/>
+      <w:r>
+        <w:t>Deadwater</w:t>
+      </w:r>
+      <w:proofErr w:type="spellEnd"/>
+      <w:r>
+        <w:t xml:space="preserve"> Slough. </w:t>
+      </w:r>
+      <w:r>
+        <w:t>Error bars indicate 95% confidence intervals.</w:t>
       </w:r>
     </w:p>
     <w:p>
@@ -9366,58 +9500,17 @@
           <w:rStyle w:val="VerbatimChar"/>
         </w:rPr>
         <w:t>#&gt; ------------------------------------------------------------------------------</w:t>
-      </w:r>
-    </w:p>
-    <w:p>
-      <w:r>
-        <w:br w:type="page"/>
-      </w:r>
-    </w:p>
-    <w:p>
-      <w:pPr>
-        <w:pStyle w:val="FirstParagraph"/>
-      </w:pPr>
-      <w:r>
-        <w:lastRenderedPageBreak/>
-        <w:t>The current Git commit details are:</w:t>
-      </w:r>
-    </w:p>
-    <w:p>
-      <w:pPr>
-        <w:pStyle w:val="SourceCode"/>
-      </w:pPr>
-      <w:r>
-        <w:rPr>
-          <w:rStyle w:val="VerbatimChar"/>
-        </w:rPr>
-        <w:t>#&gt; Local:    main C:/Git/DeadwaterPaper</w:t>
-      </w:r>
-      <w:r>
-        <w:br/>
-      </w:r>
-      <w:r>
-        <w:rPr>
-          <w:rStyle w:val="VerbatimChar"/>
-        </w:rPr>
-        <w:t>#&gt; Remote:   main @ origin (https://github.com/mackerman44/DeadwaterPaper.git)</w:t>
-      </w:r>
-      <w:r>
-        <w:br/>
-      </w:r>
-      <w:r>
-        <w:rPr>
-          <w:rStyle w:val="VerbatimChar"/>
-        </w:rPr>
-        <w:t>#&gt; Head:     [2ce7ff4] 2022-04-12: crossing fingers, final edits before preparing for submission</w:t>
       </w:r>
     </w:p>
     <w:bookmarkEnd w:id="80"/>
     <w:bookmarkEnd w:id="81"/>
     <w:p/>
     <w:sectPr>
+      <w:footerReference w:type="default" r:id="rId11"/>
       <w:pgSz w:w="12240" w:h="15840"/>
       <w:pgMar w:top="1440" w:right="1440" w:bottom="1440" w:left="1440" w:header="720" w:footer="720" w:gutter="0"/>
       <w:lnNumType w:countBy="1" w:restart="continuous"/>
+      <w:pgNumType w:start="1"/>
       <w:cols w:space="720"/>
       <w:docGrid w:linePitch="326"/>
     </w:sectPr>
@@ -9448,6 +9541,59 @@
     </w:p>
   </w:endnote>
 </w:endnotes>
+</file>
+
+<file path=word/footer1.xml><?xml version="1.0" encoding="utf-8"?>
+<w:ftr xmlns:wpc="http://schemas.microsoft.com/office/word/2010/wordprocessingCanvas" xmlns:cx="http://schemas.microsoft.com/office/drawing/2014/chartex" xmlns:cx1="http://schemas.microsoft.com/office/drawing/2015/9/8/chartex" xmlns:cx2="http://schemas.microsoft.com/office/drawing/2015/10/21/chartex" xmlns:cx3="http://schemas.microsoft.com/office/drawing/2016/5/9/chartex" xmlns:cx4="http://schemas.microsoft.com/office/drawing/2016/5/10/chartex" xmlns:cx5="http://schemas.microsoft.com/office/drawing/2016/5/11/chartex" xmlns:cx6="http://schemas.microsoft.com/office/drawing/2016/5/12/chartex" xmlns:cx7="http://schemas.microsoft.com/office/drawing/2016/5/13/chartex" xmlns:cx8="http://schemas.microsoft.com/office/drawing/2016/5/14/chartex" xmlns:mc="http://schemas.openxmlformats.org/markup-compatibility/2006" xmlns:aink="http://schemas.microsoft.com/office/drawing/2016/ink" xmlns:am3d="http://schemas.microsoft.com/office/drawing/2017/model3d" xmlns:o="urn:schemas-microsoft-com:office:office" xmlns:r="http://schemas.openxmlformats.org/officeDocument/2006/relationships" xmlns:m="http://schemas.openxmlformats.org/officeDocument/2006/math" xmlns:v="urn:schemas-microsoft-com:vml" xmlns:wp14="http://schemas.microsoft.com/office/word/2010/wordprocessingDrawing" xmlns:wp="http://schemas.openxmlformats.org/drawingml/2006/wordprocessingDrawing" xmlns:w10="urn:schemas-microsoft-com:office:word" xmlns:w="http://schemas.openxmlformats.org/wordprocessingml/2006/main" xmlns:w14="http://schemas.microsoft.com/office/word/2010/wordml" xmlns:w15="http://schemas.microsoft.com/office/word/2012/wordml" xmlns:w16cex="http://schemas.microsoft.com/office/word/2018/wordml/cex" xmlns:w16cid="http://schemas.microsoft.com/office/word/2016/wordml/cid" xmlns:w16="http://schemas.microsoft.com/office/word/2018/wordml" xmlns:w16sdtdh="http://schemas.microsoft.com/office/word/2020/wordml/sdtdatahash" xmlns:w16se="http://schemas.microsoft.com/office/word/2015/wordml/symex" xmlns:wpg="http://schemas.microsoft.com/office/word/2010/wordprocessingGroup" xmlns:wpi="http://schemas.microsoft.com/office/word/2010/wordprocessingInk" xmlns:wne="http://schemas.microsoft.com/office/word/2006/wordml" xmlns:wps="http://schemas.microsoft.com/office/word/2010/wordprocessingShape" mc:Ignorable="w14 w15 w16se w16cid w16 w16cex w16sdtdh wp14">
+  <w:sdt>
+    <w:sdtPr>
+      <w:id w:val="-397057117"/>
+      <w:docPartObj>
+        <w:docPartGallery w:val="Page Numbers (Bottom of Page)"/>
+        <w:docPartUnique/>
+      </w:docPartObj>
+    </w:sdtPr>
+    <w:sdtEndPr>
+      <w:rPr>
+        <w:noProof/>
+      </w:rPr>
+    </w:sdtEndPr>
+    <w:sdtContent>
+      <w:p>
+        <w:pPr>
+          <w:pStyle w:val="Footer"/>
+          <w:jc w:val="right"/>
+        </w:pPr>
+        <w:r>
+          <w:fldChar w:fldCharType="begin"/>
+        </w:r>
+        <w:r>
+          <w:instrText xml:space="preserve"> PAGE   \* MERGEFORMAT </w:instrText>
+        </w:r>
+        <w:r>
+          <w:fldChar w:fldCharType="separate"/>
+        </w:r>
+        <w:r>
+          <w:rPr>
+            <w:noProof/>
+          </w:rPr>
+          <w:t>2</w:t>
+        </w:r>
+        <w:r>
+          <w:rPr>
+            <w:noProof/>
+          </w:rPr>
+          <w:fldChar w:fldCharType="end"/>
+        </w:r>
+      </w:p>
+    </w:sdtContent>
+  </w:sdt>
+  <w:p>
+    <w:pPr>
+      <w:pStyle w:val="Footer"/>
+    </w:pPr>
+  </w:p>
+</w:ftr>
 </file>
 
 <file path=word/footnotes.xml><?xml version="1.0" encoding="utf-8"?>
@@ -10246,7 +10392,7 @@
     <w:lsdException w:name="footnote text" w:semiHidden="1" w:unhideWhenUsed="1"/>
     <w:lsdException w:name="annotation text" w:semiHidden="1" w:unhideWhenUsed="1"/>
     <w:lsdException w:name="header" w:semiHidden="1" w:unhideWhenUsed="1"/>
-    <w:lsdException w:name="footer" w:semiHidden="1" w:unhideWhenUsed="1"/>
+    <w:lsdException w:name="footer" w:semiHidden="1" w:uiPriority="99" w:unhideWhenUsed="1"/>
     <w:lsdException w:name="index heading" w:semiHidden="1" w:unhideWhenUsed="1"/>
     <w:lsdException w:name="caption" w:semiHidden="1" w:unhideWhenUsed="1"/>
     <w:lsdException w:name="table of figures" w:semiHidden="1" w:unhideWhenUsed="1"/>
@@ -11431,6 +11577,54 @@
       </w:tcPr>
     </w:tblStylePr>
   </w:style>
+  <w:style w:type="paragraph" w:styleId="Header">
+    <w:name w:val="header"/>
+    <w:basedOn w:val="Normal"/>
+    <w:link w:val="HeaderChar"/>
+    <w:unhideWhenUsed/>
+    <w:rsid w:val="0032227E"/>
+    <w:pPr>
+      <w:tabs>
+        <w:tab w:val="center" w:pos="4680"/>
+        <w:tab w:val="right" w:pos="9360"/>
+      </w:tabs>
+      <w:spacing w:after="0" w:line="240" w:lineRule="auto"/>
+    </w:pPr>
+  </w:style>
+  <w:style w:type="character" w:customStyle="1" w:styleId="HeaderChar">
+    <w:name w:val="Header Char"/>
+    <w:basedOn w:val="DefaultParagraphFont"/>
+    <w:link w:val="Header"/>
+    <w:rsid w:val="0032227E"/>
+    <w:rPr>
+      <w:rFonts w:ascii="Times New Roman" w:hAnsi="Times New Roman"/>
+    </w:rPr>
+  </w:style>
+  <w:style w:type="paragraph" w:styleId="Footer">
+    <w:name w:val="footer"/>
+    <w:basedOn w:val="Normal"/>
+    <w:link w:val="FooterChar"/>
+    <w:uiPriority w:val="99"/>
+    <w:unhideWhenUsed/>
+    <w:rsid w:val="0032227E"/>
+    <w:pPr>
+      <w:tabs>
+        <w:tab w:val="center" w:pos="4680"/>
+        <w:tab w:val="right" w:pos="9360"/>
+      </w:tabs>
+      <w:spacing w:after="0" w:line="240" w:lineRule="auto"/>
+    </w:pPr>
+  </w:style>
+  <w:style w:type="character" w:customStyle="1" w:styleId="FooterChar">
+    <w:name w:val="Footer Char"/>
+    <w:basedOn w:val="DefaultParagraphFont"/>
+    <w:link w:val="Footer"/>
+    <w:uiPriority w:val="99"/>
+    <w:rsid w:val="0032227E"/>
+    <w:rPr>
+      <w:rFonts w:ascii="Times New Roman" w:hAnsi="Times New Roman"/>
+    </w:rPr>
+  </w:style>
 </w:styles>
 </file>
 

</xml_diff>

<commit_message>
added zenodo DOI to submission
</commit_message>
<xml_diff>
--- a/analysis/paper/Submission_20220412/Ackerman et al NPM Abundance.docx
+++ b/analysis/paper/Submission_20220412/Ackerman et al NPM Abundance.docx
@@ -1874,6 +1874,20 @@
     </w:p>
     <w:p>
       <w:pPr>
+        <w:pStyle w:val="BodyText"/>
+      </w:pPr>
+      <w:r>
+        <w:t>All data and code for the analyses presented here can be found in a GitHub repository release (https://</w:t>
+      </w:r>
+      <w:r>
+        <w:t>doi.org/10.5281/zenodo.6458124</w:t>
+      </w:r>
+      <w:r>
+        <w:t>).</w:t>
+      </w:r>
+    </w:p>
+    <w:p>
+      <w:pPr>
         <w:pStyle w:val="Heading1"/>
       </w:pPr>
       <w:bookmarkStart w:id="8" w:name="results"/>
@@ -1897,11 +1911,11 @@
         <w:pStyle w:val="FirstParagraph"/>
       </w:pPr>
       <w:r>
-        <w:t xml:space="preserve">Using hook-and-line angling, we caught a total of 1,663 Northern Pikeminnow over the course of the study including 14 recaptures; the overall CPUE was 1.32 Northern Pikeminnow per angler hour (Table 1). Mark-recapture abundance estimates of Northern Pikeminnow in Deadwater Slough ranged from 12,480 to 18,732 in fall 2019 and from 24,381 to 37,016 in fall 2020 (Table </w:t>
+        <w:t xml:space="preserve">Using hook-and-line angling, we caught a total of 1,663 Northern Pikeminnow over the course of the study including 14 recaptures; the overall CPUE was 1.32 Northern Pikeminnow per angler </w:t>
       </w:r>
       <w:r>
         <w:lastRenderedPageBreak/>
-        <w:t>3). We estimated larger populations of Northern Pikeminnow using the unadjusted multiple census estimator compared to the single census and adjusted delayed-mixing multiple census estimators (Figure 2). Our sampling design most closely matched a multiple census estimator; therefore, the Schnabel estimates were considered most appropriate. Accordingly, the mean Northern Pikeminnow abundance for the two fall sampling events was 27,874 (95% CI: 14,244 - 59,388) using the unadjusted Schabel estimator. Using the delayed-mixing Schnabel estimator the mean fall abundance estimate was 19,499 (95% CI: 9,952 - 41,597). All subsequent analyses use results from the adjusted delayed-mixing Schnabel estimator. For spring 2021, we estimated 10,352 (95% CI: 5,284 - 22,084) Northern Pikeminnow in Deadwater Slough. Those estimates translate to linear densities of 10,422 and 5,533 Northern Pikeminnow per rkm and areal densities (fish per 100 m</w:t>
+        <w:t>hour (Table 1). Mark-recapture abundance estimates of Northern Pikeminnow in Deadwater Slough ranged from 12,480 to 18,732 in fall 2019 and from 24,381 to 37,016 in fall 2020 (Table 3). We estimated larger populations of Northern Pikeminnow using the unadjusted multiple census estimator compared to the single census and adjusted delayed-mixing multiple census estimators (Figure 2). Our sampling design most closely matched a multiple census estimator; therefore, the Schnabel estimates were considered most appropriate. Accordingly, the mean Northern Pikeminnow abundance for the two fall sampling events was 27,874 (95% CI: 14,244 - 59,388) using the unadjusted Schabel estimator. Using the delayed-mixing Schnabel estimator the mean fall abundance estimate was 19,499 (95% CI: 9,952 - 41,597). All subsequent analyses use results from the adjusted delayed-mixing Schnabel estimator. For spring 2021, we estimated 10,352 (95% CI: 5,284 - 22,084) Northern Pikeminnow in Deadwater Slough. Those estimates translate to linear densities of 10,422 and 5,533 Northern Pikeminnow per rkm and areal densities (fish per 100 m</w:t>
       </w:r>
       <m:oMath>
         <m:sSup>
@@ -1957,7 +1971,11 @@
         <w:pStyle w:val="FirstParagraph"/>
       </w:pPr>
       <w:r>
-        <w:t>We found that gastric lavage successfully removed food items in all dissected individuals, indicating the method was effective. Of the 1,558 Northern Pikeminnow sampled using gastric lavage, we found contents in 350 stomachs and confirmed fish or fish parts in 44 of those. Northern Pikeminnow captured during spring 2021 had a higher proportion of fish content in their diet compared to individuals captured in the fall surveys (Table 4). The mean wet weight of total contents for an individual was 0.98 g (median = 0.25 g; SD = 2.16 g). Overall, fish or fish remnants made up 11.7% of all stomach contents examined.</w:t>
+        <w:t xml:space="preserve">We found that gastric lavage successfully removed food items in all dissected individuals, indicating the method was effective. Of the 1,558 Northern Pikeminnow sampled using gastric lavage, we found contents in 350 stomachs and confirmed fish or fish parts in 44 of those. Northern Pikeminnow captured during spring 2021 had a higher proportion of fish content in their diet compared to individuals captured in the fall surveys (Table 4). The mean wet weight of </w:t>
+      </w:r>
+      <w:r>
+        <w:lastRenderedPageBreak/>
+        <w:t>total contents for an individual was 0.98 g (median = 0.25 g; SD = 2.16 g). Overall, fish or fish remnants made up 11.7% of all stomach contents examined.</w:t>
       </w:r>
     </w:p>
     <w:p>
@@ -1967,7 +1985,6 @@
       <w:bookmarkStart w:id="11" w:name="fish-consumption-potential-1"/>
       <w:bookmarkEnd w:id="10"/>
       <w:r>
-        <w:lastRenderedPageBreak/>
         <w:t>Fish Consumption Potential</w:t>
       </w:r>
     </w:p>
@@ -1994,7 +2011,11 @@
         <w:pStyle w:val="FirstParagraph"/>
       </w:pPr>
       <w:r>
-        <w:t>Given yearly fish consumption estimates during the fall DSR and spring NRR periods, we produced a sensitivity analysis to calculate the consumption of juvenile Chinook Salmon where 30%, 50%, and 65% of total fish prey consumed were juvenile Chinook Salmon (Figure 5). At the median value of 50%, we estimated that 61,409 (95% CI: 31,342 - 131,004) juvenile Chinook Salmon would be consumed. Using the median Granite-to-Granite SAR for Chinook Salmon in the Upper Salmon River, we estimated the “adult equivalents” of juveniles consumed to be 377 (95% CI: 161 - 935) adults (Figure 6).</w:t>
+        <w:t xml:space="preserve">Given yearly fish consumption estimates during the fall DSR and spring NRR periods, we produced a sensitivity analysis to calculate the consumption of juvenile Chinook Salmon where 30%, 50%, and 65% of total fish prey consumed were juvenile Chinook Salmon (Figure 5). At the median value of 50%, we estimated that 61,409 (95% CI: 31,342 - 131,004) juvenile Chinook Salmon would be consumed. Using the median Granite-to-Granite SAR for Chinook </w:t>
+      </w:r>
+      <w:r>
+        <w:lastRenderedPageBreak/>
+        <w:t>Salmon in the Upper Salmon River, we estimated the “adult equivalents” of juveniles consumed to be 377 (95% CI: 161 - 935) adults (Figure 6).</w:t>
       </w:r>
     </w:p>
     <w:p>
@@ -2005,16 +2026,24 @@
       <w:bookmarkEnd w:id="8"/>
       <w:bookmarkEnd w:id="12"/>
       <w:r>
+        <w:t>Discussion</w:t>
+      </w:r>
+    </w:p>
+    <w:p>
+      <w:pPr>
+        <w:pStyle w:val="FirstParagraph"/>
+      </w:pPr>
+      <w:r>
+        <w:t>All mark-recapture abundance estimators suggest a large population of Northern Pikeminnow occupies Deadwater Slough. The mean population size of Northern Pikeminnow was estimated to be 19,499 during the fall DSR emigration and 10,352 during the spring NRR emigration even after accounting for the potential of delayed mixing of marked and released fish. Those estimates translate to linear densities (fish per rkm) that are 15 and 8 times greater than densities reported by Beamesderfer and Rieman (1991) for the John Day Reservoir and approximately 4 and 2 times greater than projections for the lower Columbia River (Beamesderfer et al. 1996). Beamesderfer and Rieman (1991) acknowledged that their methods were unsuitable for sampling offshore, noting that water velocity, depth, and irregular bottom contours, and barge traffic made sampling offshore ineffective; therefore, it is possible that their estimates may have been low. Conversely, the maximum depth at Deadwater Slough was approximately 6 m with a relatively homogenous bottom contour, making angling an effective method throughout the entire reach. Our estimated densities of Northern Pikeminnow suggest that slow-water reaches outside of reservoir complexes on the Snake and Columbia rivers may support exceptionally high predator densities, consistent with findings of Harnish et al. (2014), Gray and Dauble (2001), and Zimmerman and Ward (1999). Given the dearth of current data available throughout the Columbia River basin, it is unclear how Northern Pikeminnow abundance estimates in this study compare to elsewhere in the basin; additional information on contemporary piscine predator abundances may be needed (Widener et al. 2021).</w:t>
+      </w:r>
+    </w:p>
+    <w:p>
+      <w:pPr>
+        <w:pStyle w:val="BodyText"/>
+      </w:pPr>
+      <w:r>
         <w:lastRenderedPageBreak/>
-        <w:t>Discussion</w:t>
-      </w:r>
-    </w:p>
-    <w:p>
-      <w:pPr>
-        <w:pStyle w:val="FirstParagraph"/>
-      </w:pPr>
-      <w:r>
-        <w:t>All mark-recapture abundance estimators suggest a large population of Northern Pikeminnow occupies Deadwater Slough. The mean population size of Northern Pikeminnow was estimated to be 19,499 during the fall DSR emigration and 10,352 during the spring NRR emigration even after accounting for the potential of delayed mixing of marked and released fish. Those estimates translate to linear densities (fish per rkm) that are 15 and 8 times greater than densities reported by Beamesderfer and Rieman (1991) for the John Day Reservoir and approximately 4 and 2 times greater than projections for the lower Columbia River (Beamesderfer et al. 1996). Beamesderfer and Rieman (1991) acknowledged that their methods were unsuitable for sampling offshore, noting that water velocity, depth, and irregular bottom contours, and barge traffic made sampling offshore ineffective; therefore, it is possible that their estimates may have been low. Conversely, the maximum depth at Deadwater Slough was approximately 6 m with a relatively homogenous bottom contour, making angling an effective method throughout the entire reach. Our estimated densities of Northern Pikeminnow suggest that slow-water reaches outside of reservoir complexes on the Snake and Columbia rivers may support exceptionally high predator densities, consistent with findings of Harnish et al. (2014), Gray and Dauble (2001), and Zimmerman and Ward (1999). Given the dearth of current data available throughout the Columbia River basin, it is unclear how Northern Pikeminnow abundance estimates in this study compare to elsewhere in the basin; additional information on contemporary piscine predator abundances may be needed (Widener et al. 2021).</w:t>
+        <w:t>Several assumptions in our estimators may have influenced the magnitude of our abundance results. First, all models assumed a closed population; however, it is possible that immigration and emigration occurred. Nevertheless, our estimators still provide unbiased estimates of abundance assuming the immigration and emigration rates were equal between marked and unmarked fish. Emigration of marked individuals could reduce the marking fraction in the population leading to an upward bias in abundance estimates, but emigration rates would have needed to be substantial. We also captured two fish with marks from previous years, indicating seasonal residency of some fish. The multiple census estimators, which we report, are more robust to this assumption because the marking fraction was estimated daily. We additionally have little reason to believe that emigration occurs during the two-week survey window owing to favorable habitat for Northern Pikeminnow in Deadwater Slough relative to adjacent reaches. Given the size of the sampling area and the short duration of our surveys, the closed population assumption was likely met. This assumption could likewise have affected results if mortality occurred for some marked fish released back to the population. During field processing, no mortalities or injuries post release were observed and fish injured prior to release were retained. Nevertheless, the potential for mortality amongst marked and released fish cannot be discounted.</w:t>
       </w:r>
     </w:p>
     <w:p>
@@ -2022,11 +2051,11 @@
         <w:pStyle w:val="BodyText"/>
       </w:pPr>
       <w:r>
-        <w:t xml:space="preserve">Several assumptions in our estimators may have influenced the magnitude of our abundance results. First, all models assumed a closed population; however, it is possible that immigration </w:t>
+        <w:t xml:space="preserve">Next, our abundance estimates assumed that capture and recapture events are random samples of the population. Angling methods often have a size selection bias, thereby limiting abundance estimates to a size range susceptible to angling, resulting in a conservative estimate of the total population. The estimators also assumed equal catchability of individual fish between sampling events; two fish were recaptured during multiple days within a survey, indicating that marked fish were continually susceptible to angling. It is also possible that marked and released fish may not have immediately mixed thoroughly back into the population. Although we attempted to </w:t>
       </w:r>
       <w:r>
         <w:lastRenderedPageBreak/>
-        <w:t>and emigration occurred. Nevertheless, our estimators still provide unbiased estimates of abundance assuming the immigration and emigration rates were equal between marked and unmarked fish. Emigration of marked individuals could reduce the marking fraction in the population leading to an upward bias in abundance estimates, but emigration rates would have needed to be substantial. We also captured two fish with marks from previous years, indicating seasonal residency of some fish. The multiple census estimators, which we report, are more robust to this assumption because the marking fraction was estimated daily. We additionally have little reason to believe that emigration occurs during the two-week survey window owing to favorable habitat for Northern Pikeminnow in Deadwater Slough relative to adjacent reaches. Given the size of the sampling area and the short duration of our surveys, the closed population assumption was likely met. This assumption could likewise have affected results if mortality occurred for some marked fish released back to the population. During field processing, no mortalities or injuries post release were observed and fish injured prior to release were retained. Nevertheless, the potential for mortality amongst marked and released fish cannot be discounted.</w:t>
+        <w:t>release marked fish evenly throughout Deadwater Slough, we anecdotally observed anglers congregating in particular areas of the slough to socialize or exploit “good” fishing locales. Violations of the assumption of equal catchability between marked and unmarked fish may have led to an overestimate of abundance of Northern Pikeminnow in our study if marked fish have lower catchability. This bias will be proportional to the difference in catchability of marked and unmarked fish. As an example, if marked fish were only 70% as likely to be caught as unmarked fish, the true abundance is closer to 70% of our abundance estimate. This would additionally account for marked and released fish being “hook shy” for a period of time. The adjusted delayed-mixing Schnabel estimator may account for these biases; however, the magnitude of bias is unknown.</w:t>
       </w:r>
     </w:p>
     <w:p>
@@ -2034,34 +2063,23 @@
         <w:pStyle w:val="BodyText"/>
       </w:pPr>
       <w:r>
-        <w:t xml:space="preserve">Next, our abundance estimates assumed that capture and recapture events are random samples of the population. Angling methods often have a size selection bias, thereby limiting abundance estimates to a size range susceptible to angling, resulting in a conservative estimate of the total population. The estimators also assumed equal catchability of individual fish between sampling events; two fish were recaptured during multiple days within a survey, indicating that marked fish were continually susceptible to angling. It is also possible that marked and released fish may not have immediately mixed thoroughly back into the population. Although we attempted to release marked fish evenly throughout Deadwater Slough, we anecdotally observed anglers congregating in particular areas of the slough to socialize or exploit “good” fishing locales. </w:t>
-      </w:r>
+        <w:t>The spring abundance estimate was smaller than fall abundance estimates due to the spring CPUE being approximately half of the mean fall CPUE (Table 1). Although our approach assumed equal capture probabilities between the fall and spring surveys, we believe that higher spring flows may result in lower capture probabilities of Northern Pikeminnow. Therefore, we believe our spring abundance estimate to be conservative.</w:t>
+      </w:r>
+    </w:p>
+    <w:p>
+      <w:pPr>
+        <w:pStyle w:val="BodyText"/>
+      </w:pPr>
+      <w:r>
+        <w:t>In addition to the large population abundance, the observed (50%) PSD in this study was greater than observations of 41% below Bonneville Dam and 18% in Bonneville Reservoir (Winther et al. 2020). This suggests that a larger fraction of Northern Pikeminnow in Deadwater Slough are of a quality size relative to populations reported elsewhere in the Columbia River. Notably, the Idaho state catch-and-release record Northern Pikeminnow, measuring 639 mm TL, was caught in Deadwater Slough during the fall 2020 survey alluding to the favorable conditions for Northern Pikeminnow.</w:t>
+      </w:r>
+    </w:p>
+    <w:p>
+      <w:pPr>
+        <w:pStyle w:val="BodyText"/>
+      </w:pPr>
       <w:r>
         <w:lastRenderedPageBreak/>
-        <w:t>Violations of the assumption of equal catchability between marked and unmarked fish may have led to an overestimate of abundance of Northern Pikeminnow in our study if marked fish have lower catchability. This bias will be proportional to the difference in catchability of marked and unmarked fish. As an example, if marked fish were only 70% as likely to be caught as unmarked fish, the true abundance is closer to 70% of our abundance estimate. This would additionally account for marked and released fish being “hook shy” for a period of time. The adjusted delayed-mixing Schnabel estimator may account for these biases; however, the magnitude of bias is unknown.</w:t>
-      </w:r>
-    </w:p>
-    <w:p>
-      <w:pPr>
-        <w:pStyle w:val="BodyText"/>
-      </w:pPr>
-      <w:r>
-        <w:t>The spring abundance estimate was smaller than fall abundance estimates due to the spring CPUE being approximately half of the mean fall CPUE (Table 1). Although our approach assumed equal capture probabilities between the fall and spring surveys, we believe that higher spring flows may result in lower capture probabilities of Northern Pikeminnow. Therefore, we believe our spring abundance estimate to be conservative.</w:t>
-      </w:r>
-    </w:p>
-    <w:p>
-      <w:pPr>
-        <w:pStyle w:val="BodyText"/>
-      </w:pPr>
-      <w:r>
-        <w:t>In addition to the large population abundance, the observed (50%) PSD in this study was greater than observations of 41% below Bonneville Dam and 18% in Bonneville Reservoir (Winther et al. 2020). This suggests that a larger fraction of Northern Pikeminnow in Deadwater Slough are of a quality size relative to populations reported elsewhere in the Columbia River. Notably, the Idaho state catch-and-release record Northern Pikeminnow, measuring 639 mm TL, was caught in Deadwater Slough during the fall 2020 survey alluding to the favorable conditions for Northern Pikeminnow.</w:t>
-      </w:r>
-    </w:p>
-    <w:p>
-      <w:pPr>
-        <w:pStyle w:val="BodyText"/>
-      </w:pPr>
-      <w:r>
         <w:t xml:space="preserve">We performed gastric lavage on nearly all Northern Pikeminnow collected during this study. Observed prey species included juvenile Chinook Salmon as well as Redside Shiner </w:t>
       </w:r>
       <w:r>
@@ -2092,11 +2110,7 @@
         <w:t>Cottus</w:t>
       </w:r>
       <w:r>
-        <w:t xml:space="preserve"> spp., and </w:t>
-      </w:r>
-      <w:r>
-        <w:lastRenderedPageBreak/>
-        <w:t xml:space="preserve">Mountain Whitefish </w:t>
+        <w:t xml:space="preserve"> spp., and Mountain Whitefish </w:t>
       </w:r>
       <w:r>
         <w:rPr>
@@ -2114,11 +2128,11 @@
         <w:pStyle w:val="BodyText"/>
       </w:pPr>
       <w:r>
-        <w:t xml:space="preserve">Our bioenergetics approach assumed that all available prey consumed by Northern Pikeminnow have energy densities equal to juvenile Chinook Salmon. Generalizing energy densities using a single species is a common approach (Petersen and Ward 1999). Other salmonids including juvenile steelhead and Sockeye Salmon are likely also available prey in Deadwater Slough, especially during the spring migration, and so generalizing energy densities among salmonids may not be problematic. Additionally, hatchery smolt releases (Chinook Salmon, steelhead, and Sockeye Salmon) are also prevalent in the mainstem Salmon River during the spring migration. To address the prevalence of other fish in the Northern Pikeminnow’s diet, we considered scenarios where DSR and NRR Chinook Salmon represent only 30%, 50%, and 65% of total fish prey consumed. These values may be considered conservative during the peak emigration </w:t>
+        <w:t xml:space="preserve">Our bioenergetics approach assumed that all available prey consumed by Northern Pikeminnow have energy densities equal to juvenile Chinook Salmon. Generalizing energy densities using a single species is a common approach (Petersen and Ward 1999). Other salmonids including juvenile steelhead and Sockeye Salmon are likely also available prey in Deadwater Slough, especially during the spring migration, and so generalizing energy densities among salmonids may not be problematic. Additionally, hatchery smolt releases (Chinook Salmon, steelhead, and Sockeye Salmon) are also prevalent in the mainstem Salmon River during the spring migration. </w:t>
       </w:r>
       <w:r>
         <w:lastRenderedPageBreak/>
-        <w:t>periods when Chinook Salmon are abundant and the Northern Pikeminnow diet shifts almost entirely to piscivory, presumably on juvenile Chinook Salmon (Poe et al. 1991; Shively et al. 1996). This is likely the case during fall months when DSR Chinook Salmon are the dominant prey species available within the Salmon River and Deadwater Slough as 1) few to no hatchery releases are present in the river and 2) fall emigrations of steelhead and Sockeye Salmon are less prominent than Chinook Salmon. During spring when natural-origin steelhead and Sockeye Salmon are also actively emigrating from the Upper Salmon River and hatchery-origin releases of all three species (Chinook Salmon, steelhead, Sockeye Salmon) are present in the river, less than 50% Chinook Salmon in the Northern Pikeminnow’s diet may be more likely. Future work to quantify and identify juvenile salmonids in Deadwater Slough during their seasonal migration would be useful to validate the diet composition assumptions used in our model and to understand impacts to local populations.</w:t>
+        <w:t>To address the prevalence of other fish in the Northern Pikeminnow’s diet, we considered scenarios where DSR and NRR Chinook Salmon represent only 30%, 50%, and 65% of total fish prey consumed. These values may be considered conservative during the peak emigration periods when Chinook Salmon are abundant and the Northern Pikeminnow diet shifts almost entirely to piscivory, presumably on juvenile Chinook Salmon (Poe et al. 1991; Shively et al. 1996). This is likely the case during fall months when DSR Chinook Salmon are the dominant prey species available within the Salmon River and Deadwater Slough as 1) few to no hatchery releases are present in the river and 2) fall emigrations of steelhead and Sockeye Salmon are less prominent than Chinook Salmon. During spring when natural-origin steelhead and Sockeye Salmon are also actively emigrating from the Upper Salmon River and hatchery-origin releases of all three species (Chinook Salmon, steelhead, Sockeye Salmon) are present in the river, less than 50% Chinook Salmon in the Northern Pikeminnow’s diet may be more likely. Future work to quantify and identify juvenile salmonids in Deadwater Slough during their seasonal migration would be useful to validate the diet composition assumptions used in our model and to understand impacts to local populations.</w:t>
       </w:r>
     </w:p>
     <w:p>
@@ -2126,11 +2140,11 @@
         <w:pStyle w:val="BodyText"/>
       </w:pPr>
       <w:r>
-        <w:t xml:space="preserve">Chinook Salmon populations above Deadwater Slough are within the Upper Salmon major population group (MPG) which supports eight independent, extant populations including Salmon River (above Redfish Lake Creek), Valley Creek, Yankee Fork Salmon River, East Fork Salmon River, Salmon River (mainstem below Redfish Lake Creek), Pahsimeroi River, Lemhi River, and North Fork Salmon River (National Oceanic and Atmospheric Administration 2017). Recovery of the MPG is desired to support local fisheries and economies. At least five of the eight populations must meet criteria set forth by McElhany et al. (2000) and the Interior Columbia Technical Recovery Team (2007) for the MPG to be considered viable and for recovery of the Snake River Evolutionary Significant Unit. We estimated that 61,409 juvenile Chinook Salmon may be consumed by Northern Pikeminnow assuming that 60% of their diet is fish and 50% of fish prey are Chinook Salmon. For context, this is approximately 1.35 times the average annual </w:t>
+        <w:t xml:space="preserve">Chinook Salmon populations above Deadwater Slough are within the Upper Salmon major population group (MPG) which supports eight independent, extant populations including Salmon River (above Redfish Lake Creek), Valley Creek, Yankee Fork Salmon River, East Fork Salmon River, Salmon River (mainstem below Redfish Lake Creek), Pahsimeroi River, Lemhi River, and North Fork Salmon River (National Oceanic and Atmospheric Administration 2017). Recovery of the MPG is desired to support local fisheries and economies. At least five of the eight populations must meet criteria set forth by McElhany et al. (2000) and the Interior Columbia Technical Recovery Team (2007) for the MPG to be considered viable and for recovery of the </w:t>
       </w:r>
       <w:r>
         <w:lastRenderedPageBreak/>
-        <w:t>combined DSR and NRR emigration estimates for brood years 2011 - 2018 at a rotary screw trap located in the lower Lemhi River (Poole et al. 2019; Feeken et al. 2020; McClure et al. 2021), the largest population in the Upper Salmon MPG. Even under the most conservative scenario where 30% of the Northern Pikeminnow diet is fish and 30% of fish prey are Chinook Salmon, we estimate that 29,988 juvenile Chinook Salmon may be consumed which is 66% of the total DSR and NRR emigration for brood years 2011 - 2018. Considering that diet scenarios used in our study are likely conservative assumptions, especially during the fall DSR emigration, the estimated number of Chinook Salmon consumed is substantial.</w:t>
+        <w:t>Snake River Evolutionary Significant Unit. We estimated that 61,409 juvenile Chinook Salmon may be consumed by Northern Pikeminnow assuming that 60% of their diet is fish and 50% of fish prey are Chinook Salmon. For context, this is approximately 1.35 times the average annual combined DSR and NRR emigration estimates for brood years 2011 - 2018 at a rotary screw trap located in the lower Lemhi River (Poole et al. 2019; Feeken et al. 2020; McClure et al. 2021), the largest population in the Upper Salmon MPG. Even under the most conservative scenario where 30% of the Northern Pikeminnow diet is fish and 30% of fish prey are Chinook Salmon, we estimate that 29,988 juvenile Chinook Salmon may be consumed which is 66% of the total DSR and NRR emigration for brood years 2011 - 2018. Considering that diet scenarios used in our study are likely conservative assumptions, especially during the fall DSR emigration, the estimated number of Chinook Salmon consumed is substantial.</w:t>
       </w:r>
     </w:p>
     <w:p>
@@ -2146,11 +2160,8 @@
         <w:pStyle w:val="BodyText"/>
       </w:pPr>
       <w:r>
-        <w:t xml:space="preserve">In addition to juvenile Chinook Salmon, juvenile steelhead and Sockeye Salmon (both natural-origin and hatchery releases) are also likely prey items for Northern Pikeminnow in Deadwater Slough. Accordingly, we surmise that juvenile emigration and adult returns of steelhead and </w:t>
-      </w:r>
-      <w:r>
         <w:lastRenderedPageBreak/>
-        <w:t>Sockeye Salmon are also affected by predation, including hatchery populations, which provide for recreational fishing opportunities in the Upper Salmon River. Consequently, reducing predation mortality in Deadwater Slough could potentially benefit multiple upriver natural and hatchery populations, including other ESA-listed species. Because Deadwater Slough is part of the migratory pathway for multiple species and populations of emigrating salmonids, the positive impact could be greater than individual tributary rehabilitation actions which typically benefit a single population. Predation on juveniles from any of the ESA-listed salmonid species is likely detrimental to their recovery.</w:t>
+        <w:t>In addition to juvenile Chinook Salmon, juvenile steelhead and Sockeye Salmon (both natural-origin and hatchery releases) are also likely prey items for Northern Pikeminnow in Deadwater Slough. Accordingly, we surmise that juvenile emigration and adult returns of steelhead and Sockeye Salmon are also affected by predation, including hatchery populations, which provide for recreational fishing opportunities in the Upper Salmon River. Consequently, reducing predation mortality in Deadwater Slough could potentially benefit multiple upriver natural and hatchery populations, including other ESA-listed species. Because Deadwater Slough is part of the migratory pathway for multiple species and populations of emigrating salmonids, the positive impact could be greater than individual tributary rehabilitation actions which typically benefit a single population. Predation on juveniles from any of the ESA-listed salmonid species is likely detrimental to their recovery.</w:t>
       </w:r>
     </w:p>
     <w:p>
@@ -2158,7 +2169,11 @@
         <w:pStyle w:val="BodyText"/>
       </w:pPr>
       <w:r>
-        <w:t>Deadwater Slough is a favorable candidate for management or restoration actions to benefit local Chinook Salmon populations. Three potential management actions could reduce predation at Deadwater Slough: 1) removing or reducing the Dump Creek alluvial fan, 2) a local Northern Pikeminnow bounty program to encourage harvest in Deadwater Slough aimed at reducing the predator population size, and 3) adding structure or cover within Deadwater Slough to provide refuge for juvenile salmonids to reduce predation rates. Reducing or removing the Dump Creek alluvial fan has the benefit of restoring natural fluvial processes in the Salmon River that likely existed in the reach prior to the formation or increase in size of the alluvial fan. Restoring natural processes could reduce Northern Pikeminnow densities to levels similar to upstream and downstream reaches where higher survival and transition probabilities for juvenile salmon have been observed relative to Deadwater Slough (Axel et al. 2015; Ackerman et al. 2018; Porter et al. 2019). Managers ought also to consider the feasibility and net benefit of restoring fluvial processes relative to potential losses for recreational fishing and bird watching opportunities (</w:t>
+        <w:t xml:space="preserve">Deadwater Slough is a favorable candidate for management or restoration actions to benefit local Chinook Salmon populations. Three potential management actions could reduce predation at Deadwater Slough: 1) removing or reducing the Dump Creek alluvial fan, 2) a local Northern Pikeminnow bounty program to encourage harvest in Deadwater Slough aimed at reducing the predator population size, and 3) adding structure or cover within Deadwater Slough to provide refuge for juvenile salmonids to reduce predation rates. Reducing or removing the Dump Creek alluvial fan has the benefit of restoring natural fluvial processes in the Salmon River that likely existed in the reach prior to the formation or increase in size of the alluvial fan. Restoring natural processes could reduce Northern Pikeminnow densities to levels similar to upstream and downstream reaches where higher survival and transition probabilities for juvenile salmon have been observed relative to Deadwater Slough (Axel et al. 2015; Ackerman et al. 2018; Porter et al. 2019). Managers ought also to consider the feasibility and net benefit of restoring fluvial </w:t>
+      </w:r>
+      <w:r>
+        <w:lastRenderedPageBreak/>
+        <w:t>processes relative to potential losses for recreational fishing and bird watching opportunities (</w:t>
       </w:r>
       <w:hyperlink r:id="rId10">
         <w:r>
@@ -2177,20 +2192,19 @@
         <w:pStyle w:val="BodyText"/>
       </w:pPr>
       <w:r>
+        <w:t>Northern Pikeminnow bounty programs have proven successful at reducing population sizes and impacts on emigrating salmonids in the Columbia River (Winther et al. 2020). A local Northern Pikeminnow bounty program could provide monetary incentive for sportfisherman, in addition to boosting the local economy from lost revenues. Bounty programs could be conducted year-round or seasonally to coincide with peak juvenile outmigration(s). Each approach would require continual/annual effort and harvest to suppress the population size and as such, appropriate funding would be needed to support such a program. Lastly, a more passive approach could be to improve cover or structure within Deadwater Slough that provides refugia for juvenile salmonids during their emigration. Cover would need to be appropriately sized to provide concealment to juvenile fishes while reducing access by larger fishes like Northern Pikeminnow. Adding cover could be a cost-effective approach; however, its potential effectiveness is unclear.</w:t>
+      </w:r>
+    </w:p>
+    <w:p>
+      <w:pPr>
+        <w:pStyle w:val="BodyText"/>
+      </w:pPr>
+      <w:r>
+        <w:t xml:space="preserve">Although the origins of Deadwater Slough are somewhat ambiguous (Reichmuth et al. 1985; USACE 1986), it appears likely that human activities in Dump Creek have either exacerbated or contributed to its formation, and in turn, created favorable conditions for Northern Pikeminnow. Among the three surveys, our lowest population abundance estimate was greater than 10,000 Northern Pikeminnow occupying Deadwater Slough, suggesting a remarkably high density given the size of the area. The slow water velocity and lack of cover for fish also create conditions where juvenile salmonids that are rearing in or emigrating through Deadwater Slough, including Chinook Salmon, are susceptible to predation. We estimate that, at a minimum, Northern Pikeminnow in Deadwater Slough consume greater than 15,000 juvenile Chinook Salmon (the lower endpoint of the confidence interval for the most conservative scenario); however, it is </w:t>
+      </w:r>
+      <w:r>
         <w:lastRenderedPageBreak/>
-        <w:t>Northern Pikeminnow bounty programs have proven successful at reducing population sizes and impacts on emigrating salmonids in the Columbia River (Winther et al. 2020). A local Northern Pikeminnow bounty program could provide monetary incentive for sportfisherman, in addition to boosting the local economy from lost revenues. Bounty programs could be conducted year-round or seasonally to coincide with peak juvenile outmigration(s). Each approach would require continual/annual effort and harvest to suppress the population size and as such, appropriate funding would be needed to support such a program. Lastly, a more passive approach could be to improve cover or structure within Deadwater Slough that provides refugia for juvenile salmonids during their emigration. Cover would need to be appropriately sized to provide concealment to juvenile fishes while reducing access by larger fishes like Northern Pikeminnow. Adding cover could be a cost-effective approach; however, its potential effectiveness is unclear.</w:t>
-      </w:r>
-    </w:p>
-    <w:p>
-      <w:pPr>
-        <w:pStyle w:val="BodyText"/>
-      </w:pPr>
-      <w:r>
-        <w:t xml:space="preserve">Although the origins of Deadwater Slough are somewhat ambiguous (Reichmuth et al. 1985; USACE 1986), it appears likely that human activities in Dump Creek have either exacerbated or contributed to its formation, and in turn, created favorable conditions for Northern Pikeminnow. Among the three surveys, our lowest population abundance estimate was greater than 10,000 Northern Pikeminnow occupying Deadwater Slough, suggesting a remarkably high density given the size of the area. The slow water velocity and lack of cover for fish also create conditions where juvenile salmonids that are rearing in or emigrating through Deadwater Slough, including Chinook Salmon, are susceptible to predation. We estimate that, at a minimum, Northern Pikeminnow in Deadwater Slough consume greater than 15,000 juvenile Chinook Salmon (the lower endpoint of the confidence interval for the most conservative scenario); however, it is likely that this value is closer to 61,000, annually. The magnitude of predation by Northern Pikeminnow is equivalent to 33% and 94% of recent adult escapements. Deadwater Slough </w:t>
-      </w:r>
-      <w:r>
-        <w:lastRenderedPageBreak/>
-        <w:t>predates the ESA-listing of Chinook Salmon populations in the Upper Salmon MPG in the 1990s and is therefore unlikely to be the primary cause for the population’s decline. However, predation by Northern Pikeminnow in Deadwater Slough and elsewhere should be considered among limiting factors hindering recovery efforts of ESA-listed Chinook Salmon populations in the Upper Salmon MPG.</w:t>
+        <w:t>likely that this value is closer to 61,000, annually. The magnitude of predation by Northern Pikeminnow is equivalent to 33% and 94% of recent adult escapements. Deadwater Slough predates the ESA-listing of Chinook Salmon populations in the Upper Salmon MPG in the 1990s and is therefore unlikely to be the primary cause for the population’s decline. However, predation by Northern Pikeminnow in Deadwater Slough and elsewhere should be considered among limiting factors hindering recovery efforts of ESA-listed Chinook Salmon populations in the Upper Salmon MPG.</w:t>
       </w:r>
     </w:p>
     <w:p>

</xml_diff>